<commit_message>
- "contenu_corrigé1", version corrigée : Réalisations - Projet professionnel - site Web en J2EE
</commit_message>
<xml_diff>
--- a/contenu_corrigé_1.docx
+++ b/contenu_corrigé_1.docx
@@ -1678,7 +1678,21 @@
               <w:rPr>
                 <w:sz w:val="24"/>
               </w:rPr>
-              <w:t>API Regex ;</w:t>
+              <w:t xml:space="preserve">API </w:t>
+            </w:r>
+            <w:proofErr w:type="spellStart"/>
+            <w:r>
+              <w:rPr>
+                <w:sz w:val="24"/>
+              </w:rPr>
+              <w:t>Regex</w:t>
+            </w:r>
+            <w:proofErr w:type="spellEnd"/>
+            <w:r>
+              <w:rPr>
+                <w:sz w:val="24"/>
+              </w:rPr>
+              <w:t xml:space="preserve"> ;</w:t>
             </w:r>
           </w:p>
           <w:p>
@@ -1722,7 +1736,21 @@
               <w:rPr>
                 <w:sz w:val="24"/>
               </w:rPr>
-              <w:t xml:space="preserve">Apache Maven comme </w:t>
+              <w:t xml:space="preserve">Apache </w:t>
+            </w:r>
+            <w:proofErr w:type="spellStart"/>
+            <w:r>
+              <w:rPr>
+                <w:sz w:val="24"/>
+              </w:rPr>
+              <w:t>Maven</w:t>
+            </w:r>
+            <w:proofErr w:type="spellEnd"/>
+            <w:r>
+              <w:rPr>
+                <w:sz w:val="24"/>
+              </w:rPr>
+              <w:t xml:space="preserve"> comme </w:t>
             </w:r>
             <w:r>
               <w:rPr>
@@ -1759,7 +1787,35 @@
               <w:rPr>
                 <w:sz w:val="24"/>
               </w:rPr>
-              <w:t xml:space="preserve"> framework Apache Struts pour développer des applications web J2EE ;</w:t>
+              <w:t xml:space="preserve"> </w:t>
+            </w:r>
+            <w:proofErr w:type="spellStart"/>
+            <w:r>
+              <w:rPr>
+                <w:sz w:val="24"/>
+              </w:rPr>
+              <w:t>framework</w:t>
+            </w:r>
+            <w:proofErr w:type="spellEnd"/>
+            <w:r>
+              <w:rPr>
+                <w:sz w:val="24"/>
+              </w:rPr>
+              <w:t xml:space="preserve"> Apache </w:t>
+            </w:r>
+            <w:proofErr w:type="spellStart"/>
+            <w:r>
+              <w:rPr>
+                <w:sz w:val="24"/>
+              </w:rPr>
+              <w:t>Struts</w:t>
+            </w:r>
+            <w:proofErr w:type="spellEnd"/>
+            <w:r>
+              <w:rPr>
+                <w:sz w:val="24"/>
+              </w:rPr>
+              <w:t xml:space="preserve"> pour développer des applications web J2EE ;</w:t>
             </w:r>
           </w:p>
           <w:p>
@@ -1784,7 +1840,21 @@
               <w:rPr>
                 <w:sz w:val="24"/>
               </w:rPr>
-              <w:t>vironnements de développement Eclipse, IntelliJ IDEA ;</w:t>
+              <w:t xml:space="preserve">vironnements de développement Eclipse, </w:t>
+            </w:r>
+            <w:proofErr w:type="spellStart"/>
+            <w:r>
+              <w:rPr>
+                <w:sz w:val="24"/>
+              </w:rPr>
+              <w:t>IntelliJ</w:t>
+            </w:r>
+            <w:proofErr w:type="spellEnd"/>
+            <w:r>
+              <w:rPr>
+                <w:sz w:val="24"/>
+              </w:rPr>
+              <w:t xml:space="preserve"> IDEA ;</w:t>
             </w:r>
           </w:p>
           <w:p>
@@ -1809,7 +1879,21 @@
               <w:rPr>
                 <w:sz w:val="24"/>
               </w:rPr>
-              <w:t>rveurs d’application Apache TomCat et IBM WebSphere ;</w:t>
+              <w:t xml:space="preserve">rveurs d’application Apache </w:t>
+            </w:r>
+            <w:proofErr w:type="spellStart"/>
+            <w:r>
+              <w:rPr>
+                <w:sz w:val="24"/>
+              </w:rPr>
+              <w:t>TomCat</w:t>
+            </w:r>
+            <w:proofErr w:type="spellEnd"/>
+            <w:r>
+              <w:rPr>
+                <w:sz w:val="24"/>
+              </w:rPr>
+              <w:t xml:space="preserve"> et IBM WebSphere ;</w:t>
             </w:r>
           </w:p>
           <w:p>
@@ -1882,7 +1966,21 @@
               <w:rPr>
                 <w:sz w:val="24"/>
               </w:rPr>
-              <w:t>ervlets et page JSP pour l’application WEB avec le Struts (projet pro)</w:t>
+              <w:t xml:space="preserve">ervlets et page JSP pour l’application WEB avec le </w:t>
+            </w:r>
+            <w:proofErr w:type="spellStart"/>
+            <w:r>
+              <w:rPr>
+                <w:sz w:val="24"/>
+              </w:rPr>
+              <w:t>Struts</w:t>
+            </w:r>
+            <w:proofErr w:type="spellEnd"/>
+            <w:r>
+              <w:rPr>
+                <w:sz w:val="24"/>
+              </w:rPr>
+              <w:t xml:space="preserve"> (projet pro)</w:t>
             </w:r>
           </w:p>
           <w:p>
@@ -2316,7 +2414,35 @@
               <w:rPr>
                 <w:sz w:val="24"/>
               </w:rPr>
-              <w:t>amélioration d’une application web en J2EE sous le framework Struts, qui utilise l’API Servlet Java, l’architecture Modèle-Vue-Contrôleur.</w:t>
+              <w:t xml:space="preserve">amélioration d’une application web en J2EE sous le </w:t>
+            </w:r>
+            <w:proofErr w:type="spellStart"/>
+            <w:r>
+              <w:rPr>
+                <w:sz w:val="24"/>
+              </w:rPr>
+              <w:t>framework</w:t>
+            </w:r>
+            <w:proofErr w:type="spellEnd"/>
+            <w:r>
+              <w:rPr>
+                <w:sz w:val="24"/>
+              </w:rPr>
+              <w:t xml:space="preserve"> </w:t>
+            </w:r>
+            <w:proofErr w:type="spellStart"/>
+            <w:r>
+              <w:rPr>
+                <w:sz w:val="24"/>
+              </w:rPr>
+              <w:t>Struts</w:t>
+            </w:r>
+            <w:proofErr w:type="spellEnd"/>
+            <w:r>
+              <w:rPr>
+                <w:sz w:val="24"/>
+              </w:rPr>
+              <w:t>, qui utilise l’API Servlet Java, l’architecture Modèle-Vue-Contrôleur.</w:t>
             </w:r>
           </w:p>
         </w:tc>
@@ -2524,7 +2650,21 @@
               <w:rPr>
                 <w:sz w:val="24"/>
               </w:rPr>
-              <w:t>lients de la connexion à MQSeries (un service de messagerie d’IBM) à l’aide d’API Java Message Service;</w:t>
+              <w:t xml:space="preserve">lients de la connexion à </w:t>
+            </w:r>
+            <w:proofErr w:type="spellStart"/>
+            <w:r>
+              <w:rPr>
+                <w:sz w:val="24"/>
+              </w:rPr>
+              <w:t>MQSeries</w:t>
+            </w:r>
+            <w:proofErr w:type="spellEnd"/>
+            <w:r>
+              <w:rPr>
+                <w:sz w:val="24"/>
+              </w:rPr>
+              <w:t xml:space="preserve"> (un service de messagerie d’IBM) à l’aide d’API Java Message Service;</w:t>
             </w:r>
           </w:p>
           <w:p>
@@ -2798,6 +2938,7 @@
               <w:t xml:space="preserve">, mobiles, systèmes embarqués. C’est le langage le plus utilisé sur </w:t>
             </w:r>
             <w:hyperlink r:id="rId12" w:tgtFrame="_blank" w:history="1">
+              <w:proofErr w:type="spellStart"/>
               <w:r>
                 <w:rPr>
                   <w:rStyle w:val="Hyperlink"/>
@@ -2805,6 +2946,7 @@
                 </w:rPr>
                 <w:t>Github</w:t>
               </w:r>
+              <w:proofErr w:type="spellEnd"/>
             </w:hyperlink>
           </w:p>
         </w:tc>
@@ -2963,7 +3105,35 @@
               <w:rPr>
                 <w:sz w:val="24"/>
               </w:rPr>
-              <w:t>e framework Angular (côté client)</w:t>
+              <w:t xml:space="preserve">e </w:t>
+            </w:r>
+            <w:proofErr w:type="spellStart"/>
+            <w:r>
+              <w:rPr>
+                <w:sz w:val="24"/>
+              </w:rPr>
+              <w:t>framework</w:t>
+            </w:r>
+            <w:proofErr w:type="spellEnd"/>
+            <w:r>
+              <w:rPr>
+                <w:sz w:val="24"/>
+              </w:rPr>
+              <w:t xml:space="preserve"> </w:t>
+            </w:r>
+            <w:proofErr w:type="spellStart"/>
+            <w:r>
+              <w:rPr>
+                <w:sz w:val="24"/>
+              </w:rPr>
+              <w:t>Angular</w:t>
+            </w:r>
+            <w:proofErr w:type="spellEnd"/>
+            <w:r>
+              <w:rPr>
+                <w:sz w:val="24"/>
+              </w:rPr>
+              <w:t xml:space="preserve"> (côté client)</w:t>
             </w:r>
           </w:p>
           <w:p>
@@ -3013,7 +3183,21 @@
               <w:rPr>
                 <w:sz w:val="24"/>
               </w:rPr>
-              <w:t>e framework Babylon.js (permet la construction des graphiques 3D en JavaScript)</w:t>
+              <w:t xml:space="preserve">e </w:t>
+            </w:r>
+            <w:proofErr w:type="spellStart"/>
+            <w:r>
+              <w:rPr>
+                <w:sz w:val="24"/>
+              </w:rPr>
+              <w:t>framework</w:t>
+            </w:r>
+            <w:proofErr w:type="spellEnd"/>
+            <w:r>
+              <w:rPr>
+                <w:sz w:val="24"/>
+              </w:rPr>
+              <w:t xml:space="preserve"> Babylon.js (permet la construction des graphiques 3D en JavaScript)</w:t>
             </w:r>
           </w:p>
           <w:p>
@@ -3174,7 +3358,35 @@
               <w:rPr>
                 <w:sz w:val="24"/>
               </w:rPr>
-              <w:t xml:space="preserve"> approfondir mes connaissances en frameworks Angular et Node.js et utiliser ces techniques couplées avec l’écosystème d</w:t>
+              <w:t xml:space="preserve"> approfondir mes connaissances en </w:t>
+            </w:r>
+            <w:proofErr w:type="spellStart"/>
+            <w:r>
+              <w:rPr>
+                <w:sz w:val="24"/>
+              </w:rPr>
+              <w:t>frameworks</w:t>
+            </w:r>
+            <w:proofErr w:type="spellEnd"/>
+            <w:r>
+              <w:rPr>
+                <w:sz w:val="24"/>
+              </w:rPr>
+              <w:t xml:space="preserve"> </w:t>
+            </w:r>
+            <w:proofErr w:type="spellStart"/>
+            <w:r>
+              <w:rPr>
+                <w:sz w:val="24"/>
+              </w:rPr>
+              <w:t>Angular</w:t>
+            </w:r>
+            <w:proofErr w:type="spellEnd"/>
+            <w:r>
+              <w:rPr>
+                <w:sz w:val="24"/>
+              </w:rPr>
+              <w:t xml:space="preserve"> et Node.js et utiliser ces techniques couplées avec l’écosystème d</w:t>
             </w:r>
             <w:r>
               <w:rPr>
@@ -3278,8 +3490,17 @@
           <w:sz w:val="24"/>
           <w:szCs w:val="24"/>
         </w:rPr>
-        <w:t>C’est une compétence qui ..</w:t>
+        <w:t xml:space="preserve">C’est une compétence </w:t>
       </w:r>
+      <w:proofErr w:type="gramStart"/>
+      <w:r>
+        <w:rPr>
+          <w:sz w:val="24"/>
+          <w:szCs w:val="24"/>
+        </w:rPr>
+        <w:t>qui ..</w:t>
+      </w:r>
+      <w:proofErr w:type="gramEnd"/>
     </w:p>
     <w:p>
       <w:pPr>
@@ -3294,7 +3515,23 @@
           <w:sz w:val="24"/>
           <w:szCs w:val="24"/>
         </w:rPr>
-        <w:t>.. développe : travailler en autonomie – être capable d’analyser les problèmes, de prendre les bonnes décisions et de faire le bon choix pour avancer e</w:t>
+        <w:t xml:space="preserve">.. </w:t>
+      </w:r>
+      <w:proofErr w:type="gramStart"/>
+      <w:r>
+        <w:rPr>
+          <w:sz w:val="24"/>
+          <w:szCs w:val="24"/>
+        </w:rPr>
+        <w:t>développe</w:t>
+      </w:r>
+      <w:proofErr w:type="gramEnd"/>
+      <w:r>
+        <w:rPr>
+          <w:sz w:val="24"/>
+          <w:szCs w:val="24"/>
+        </w:rPr>
+        <w:t xml:space="preserve"> : travailler en autonomie – être capable d’analyser les problèmes, de prendre les bonnes décisions et de faire le bon choix pour avancer e</w:t>
       </w:r>
       <w:r>
         <w:rPr>
@@ -3317,7 +3554,23 @@
           <w:sz w:val="24"/>
           <w:szCs w:val="24"/>
         </w:rPr>
-        <w:t>.. motive : le travail en autonomie mobilise mon sens d’analyse, ma créativit</w:t>
+        <w:t xml:space="preserve">.. </w:t>
+      </w:r>
+      <w:proofErr w:type="gramStart"/>
+      <w:r>
+        <w:rPr>
+          <w:sz w:val="24"/>
+          <w:szCs w:val="24"/>
+        </w:rPr>
+        <w:t>motive</w:t>
+      </w:r>
+      <w:proofErr w:type="gramEnd"/>
+      <w:r>
+        <w:rPr>
+          <w:sz w:val="24"/>
+          <w:szCs w:val="24"/>
+        </w:rPr>
+        <w:t xml:space="preserve"> : le travail en autonomie mobilise mon sens d’analyse, ma créativit</w:t>
       </w:r>
       <w:r>
         <w:rPr>
@@ -3340,7 +3593,23 @@
           <w:sz w:val="24"/>
           <w:szCs w:val="24"/>
         </w:rPr>
-        <w:t xml:space="preserve">.. organise : le travail en autonomie implique une obligation de résultats et </w:t>
+        <w:t xml:space="preserve">.. </w:t>
+      </w:r>
+      <w:proofErr w:type="gramStart"/>
+      <w:r>
+        <w:rPr>
+          <w:sz w:val="24"/>
+          <w:szCs w:val="24"/>
+        </w:rPr>
+        <w:t>organise</w:t>
+      </w:r>
+      <w:proofErr w:type="gramEnd"/>
+      <w:r>
+        <w:rPr>
+          <w:sz w:val="24"/>
+          <w:szCs w:val="24"/>
+        </w:rPr>
+        <w:t xml:space="preserve"> : le travail en autonomie implique une obligation de résultats et </w:t>
       </w:r>
       <w:r>
         <w:rPr>
@@ -3443,7 +3712,23 @@
           <w:sz w:val="24"/>
           <w:szCs w:val="24"/>
         </w:rPr>
-        <w:t xml:space="preserve"> j’ai mené en autonomie dans les co</w:t>
+        <w:t xml:space="preserve"> j’ai </w:t>
+      </w:r>
+      <w:proofErr w:type="gramStart"/>
+      <w:r>
+        <w:rPr>
+          <w:sz w:val="24"/>
+          <w:szCs w:val="24"/>
+        </w:rPr>
+        <w:t>mené</w:t>
+      </w:r>
+      <w:proofErr w:type="gramEnd"/>
+      <w:r>
+        <w:rPr>
+          <w:sz w:val="24"/>
+          <w:szCs w:val="24"/>
+        </w:rPr>
+        <w:t xml:space="preserve"> en autonomie dans les co</w:t>
       </w:r>
       <w:r>
         <w:rPr>
@@ -4075,6 +4360,7 @@
                 <w:sz w:val="24"/>
               </w:rPr>
             </w:pPr>
+            <w:proofErr w:type="spellStart"/>
             <w:r>
               <w:rPr>
                 <w:sz w:val="24"/>
@@ -4105,6 +4391,7 @@
               </w:rPr>
               <w:t>s</w:t>
             </w:r>
+            <w:proofErr w:type="spellEnd"/>
             <w:r>
               <w:rPr>
                 <w:sz w:val="24"/>
@@ -4284,7 +4571,6 @@
           <w:tcPr>
             <w:tcW w:w="0" w:type="auto"/>
             <w:vAlign w:val="center"/>
-            <w:hideMark/>
           </w:tcPr>
           <w:p>
             <w:pPr>
@@ -4298,50 +4584,9 @@
             <w:r>
               <w:rPr>
                 <w:sz w:val="24"/>
-              </w:rPr>
-              <w:t>Au sein</w:t>
-            </w:r>
-            <w:r>
-              <w:rPr>
-                <w:sz w:val="24"/>
-              </w:rPr>
-              <w:t xml:space="preserve"> d’entreprise AON France</w:t>
-            </w:r>
-            <w:r>
-              <w:rPr>
-                <w:sz w:val="24"/>
-              </w:rPr>
-              <w:t>,</w:t>
-            </w:r>
-            <w:r>
-              <w:rPr>
-                <w:sz w:val="24"/>
-              </w:rPr>
-              <w:t xml:space="preserve"> j’étais en charge de la maintenance et des améliorations d’une application Web. C’est un portail d’espace santé, qui permet aux assurés d’accéder </w:t>
-            </w:r>
-            <w:r>
-              <w:rPr>
-                <w:sz w:val="24"/>
-              </w:rPr>
-              <w:t>à leurs comptes personnels et de les gérer.</w:t>
-            </w:r>
-            <w:r>
-              <w:rPr>
-                <w:sz w:val="24"/>
-              </w:rPr>
-              <w:t xml:space="preserve"> C’est aussi un système de gestion de contenu qui permet de gérer les profils d’utilisateur</w:t>
-            </w:r>
-            <w:r>
-              <w:rPr>
-                <w:sz w:val="24"/>
-              </w:rPr>
-              <w:t>s</w:t>
-            </w:r>
-            <w:r>
-              <w:rPr>
-                <w:sz w:val="24"/>
-              </w:rPr>
-              <w:t xml:space="preserve"> et le contenu du site.</w:t>
+                <w:lang w:val="ru-RU"/>
+              </w:rPr>
+              <w:t>Au sein de l’entreprise AON France, j’étais en charge de la maintenance et des améliorations d’une application Web. C’est un portail d’espace santé, qui permet aux assurés d’accéder à leurs comptes personnels et de les gérer. C’est aussi un système de gestion de contenu qui permet de gérer les profils d’utilisateurs et le contenu du site.</w:t>
             </w:r>
           </w:p>
           <w:p>
@@ -4357,144 +4602,69 @@
             <w:r>
               <w:rPr>
                 <w:sz w:val="24"/>
-              </w:rPr>
-              <w:t>Cette expérience professionnelle, vécue lors mon alternance, était</w:t>
-            </w:r>
-            <w:r>
-              <w:rPr>
-                <w:sz w:val="24"/>
-              </w:rPr>
-              <w:t xml:space="preserve"> un tremplin de ma carrière débutante d’Ingénieur logiciel.</w:t>
-            </w:r>
-          </w:p>
-        </w:tc>
-      </w:tr>
-      <w:tr>
-        <w:trPr>
-          <w:tblCellSpacing w:w="15" w:type="dxa"/>
-        </w:trPr>
-        <w:tc>
-          <w:tcPr>
-            <w:tcW w:w="0" w:type="auto"/>
-            <w:vAlign w:val="center"/>
-            <w:hideMark/>
-          </w:tcPr>
-          <w:p>
-            <w:pPr>
-              <w:pStyle w:val="ListParagraph"/>
-              <w:spacing w:after="0" w:line="240" w:lineRule="auto"/>
-              <w:ind w:left="0"/>
-              <w:rPr>
-                <w:sz w:val="24"/>
-              </w:rPr>
-            </w:pPr>
-            <w:r>
-              <w:rPr>
-                <w:b/>
-                <w:sz w:val="24"/>
-              </w:rPr>
-              <w:t>Contexte</w:t>
-            </w:r>
-            <w:r>
-              <w:rPr>
-                <w:sz w:val="24"/>
-              </w:rPr>
-              <w:t>:</w:t>
+                <w:lang w:val="ru-RU"/>
+              </w:rPr>
+              <w:t>Cette expérience professionnelle, vécue lors mon alternance, a été un tremplin dans ma carrière débutante d’Ingénieur logiciel.</w:t>
             </w:r>
           </w:p>
           <w:p>
             <w:pPr>
               <w:pStyle w:val="ListParagraph"/>
-              <w:spacing w:after="0" w:line="240" w:lineRule="auto"/>
+              <w:spacing w:after="120" w:line="240" w:lineRule="auto"/>
               <w:ind w:left="0"/>
               <w:rPr>
                 <w:sz w:val="24"/>
+                <w:lang w:val="ru-RU"/>
               </w:rPr>
             </w:pPr>
-            <w:r>
-              <w:rPr>
-                <w:sz w:val="24"/>
-              </w:rPr>
-              <w:t>L’</w:t>
-            </w:r>
-            <w:r>
-              <w:rPr>
-                <w:sz w:val="24"/>
-              </w:rPr>
-              <w:t xml:space="preserve">application web d’architecture multicouche sous la plateforme J2EE </w:t>
-            </w:r>
-            <w:r>
-              <w:rPr>
-                <w:sz w:val="24"/>
-              </w:rPr>
-              <w:t xml:space="preserve">à était </w:t>
-            </w:r>
-            <w:r>
-              <w:rPr>
-                <w:sz w:val="24"/>
-              </w:rPr>
-              <w:t>organisé</w:t>
-            </w:r>
-            <w:r>
-              <w:rPr>
-                <w:sz w:val="24"/>
-              </w:rPr>
-              <w:t>e</w:t>
-            </w:r>
-            <w:r>
-              <w:rPr>
-                <w:sz w:val="24"/>
-              </w:rPr>
-              <w:t xml:space="preserve"> </w:t>
-            </w:r>
-            <w:r>
-              <w:rPr>
-                <w:sz w:val="24"/>
-              </w:rPr>
-              <w:t xml:space="preserve">de </w:t>
-            </w:r>
-            <w:r>
-              <w:rPr>
-                <w:sz w:val="24"/>
-              </w:rPr>
-              <w:t>la manière suivante:</w:t>
-            </w:r>
           </w:p>
-        </w:tc>
-      </w:tr>
-      <w:tr>
-        <w:trPr>
-          <w:tblCellSpacing w:w="15" w:type="dxa"/>
-        </w:trPr>
-        <w:tc>
-          <w:tcPr>
-            <w:tcW w:w="0" w:type="auto"/>
-            <w:vAlign w:val="center"/>
-            <w:hideMark/>
-          </w:tcPr>
           <w:p>
             <w:pPr>
               <w:pStyle w:val="ListParagraph"/>
-              <w:numPr>
-                <w:ilvl w:val="0"/>
-                <w:numId w:val="35"/>
-              </w:numPr>
-              <w:spacing w:after="0" w:line="240" w:lineRule="auto"/>
+              <w:spacing w:after="120" w:line="240" w:lineRule="auto"/>
+              <w:ind w:left="0"/>
               <w:rPr>
                 <w:sz w:val="24"/>
               </w:rPr>
             </w:pPr>
             <w:r>
               <w:rPr>
-                <w:sz w:val="24"/>
-              </w:rPr>
-              <w:t>S</w:t>
-            </w:r>
-            <w:r>
-              <w:rPr>
-                <w:sz w:val="24"/>
-              </w:rPr>
-              <w:t>erveur d’application J2EE : Websphere, comprenant le serveur Web (servlet, JSP), Eclipse;</w:t>
+                <w:b/>
+                <w:sz w:val="24"/>
+                <w:lang w:val="ru-RU"/>
+              </w:rPr>
+              <w:t>Contexte</w:t>
+            </w:r>
+            <w:r>
+              <w:rPr>
+                <w:sz w:val="24"/>
+                <w:lang w:val="ru-RU"/>
+              </w:rPr>
+              <w:t>:</w:t>
+            </w:r>
+          </w:p>
+          <w:p>
+            <w:pPr>
+              <w:pStyle w:val="ListParagraph"/>
+              <w:spacing w:after="120" w:line="240" w:lineRule="auto"/>
+              <w:ind w:left="0"/>
+              <w:rPr>
+                <w:sz w:val="24"/>
+              </w:rPr>
+            </w:pPr>
+            <w:r>
+              <w:rPr>
+                <w:sz w:val="24"/>
+                <w:lang w:val="ru-RU"/>
+              </w:rPr>
+              <w:t>L’application web d’architecture multicouche sous la plateforme J2EE était or</w:t>
+            </w:r>
+            <w:r>
+              <w:rPr>
+                <w:sz w:val="24"/>
+                <w:lang w:val="ru-RU"/>
+              </w:rPr>
+              <w:t>ganisée de la manière suivante:</w:t>
             </w:r>
           </w:p>
           <w:p>
@@ -4502,9 +4672,10 @@
               <w:pStyle w:val="ListParagraph"/>
               <w:numPr>
                 <w:ilvl w:val="0"/>
-                <w:numId w:val="35"/>
+                <w:numId w:val="28"/>
               </w:numPr>
-              <w:spacing w:after="0" w:line="240" w:lineRule="auto"/>
+              <w:spacing w:after="120" w:line="240" w:lineRule="auto"/>
+              <w:ind w:left="720"/>
               <w:rPr>
                 <w:sz w:val="24"/>
               </w:rPr>
@@ -4512,14 +4683,16 @@
             <w:r>
               <w:rPr>
                 <w:sz w:val="24"/>
-              </w:rPr>
-              <w:t>C</w:t>
-            </w:r>
-            <w:r>
-              <w:rPr>
-                <w:sz w:val="24"/>
-              </w:rPr>
-              <w:t>ouche métier : EJB, MVC(Struts);</w:t>
+                <w:lang w:val="ru-RU"/>
+              </w:rPr>
+              <w:t>Serveur d’application J2EE : Websphere, comprenant le serve</w:t>
+            </w:r>
+            <w:r>
+              <w:rPr>
+                <w:sz w:val="24"/>
+                <w:lang w:val="ru-RU"/>
+              </w:rPr>
+              <w:t>ur Web (servlet, JSP), Eclipse;</w:t>
             </w:r>
           </w:p>
           <w:p>
@@ -4527,9 +4700,10 @@
               <w:pStyle w:val="ListParagraph"/>
               <w:numPr>
                 <w:ilvl w:val="0"/>
-                <w:numId w:val="35"/>
+                <w:numId w:val="28"/>
               </w:numPr>
-              <w:spacing w:after="0" w:line="240" w:lineRule="auto"/>
+              <w:spacing w:after="120" w:line="240" w:lineRule="auto"/>
+              <w:ind w:left="720"/>
               <w:rPr>
                 <w:sz w:val="24"/>
               </w:rPr>
@@ -4537,14 +4711,16 @@
             <w:r>
               <w:rPr>
                 <w:sz w:val="24"/>
-              </w:rPr>
-              <w:t>C</w:t>
-            </w:r>
-            <w:r>
-              <w:rPr>
-                <w:sz w:val="24"/>
-              </w:rPr>
-              <w:t>ouche technique : persistance (Hibernate, JDBC), services web;</w:t>
+                <w:lang w:val="ru-RU"/>
+              </w:rPr>
+              <w:t>Co</w:t>
+            </w:r>
+            <w:r>
+              <w:rPr>
+                <w:sz w:val="24"/>
+                <w:lang w:val="ru-RU"/>
+              </w:rPr>
+              <w:t>uche métier : EJB, MVC(Struts);</w:t>
             </w:r>
           </w:p>
           <w:p>
@@ -4552,9 +4728,10 @@
               <w:pStyle w:val="ListParagraph"/>
               <w:numPr>
                 <w:ilvl w:val="0"/>
-                <w:numId w:val="35"/>
+                <w:numId w:val="28"/>
               </w:numPr>
               <w:spacing w:after="120" w:line="240" w:lineRule="auto"/>
+              <w:ind w:left="720"/>
               <w:rPr>
                 <w:sz w:val="24"/>
               </w:rPr>
@@ -4562,6 +4739,36 @@
             <w:r>
               <w:rPr>
                 <w:sz w:val="24"/>
+                <w:lang w:val="ru-RU"/>
+              </w:rPr>
+              <w:t>Couche technique : persistance (</w:t>
+            </w:r>
+            <w:r>
+              <w:rPr>
+                <w:sz w:val="24"/>
+                <w:lang w:val="ru-RU"/>
+              </w:rPr>
+              <w:t>Hibernate, JDBC), services web;</w:t>
+            </w:r>
+          </w:p>
+          <w:p>
+            <w:pPr>
+              <w:pStyle w:val="ListParagraph"/>
+              <w:numPr>
+                <w:ilvl w:val="0"/>
+                <w:numId w:val="28"/>
+              </w:numPr>
+              <w:spacing w:after="120" w:line="240" w:lineRule="auto"/>
+              <w:ind w:left="720"/>
+              <w:rPr>
+                <w:sz w:val="24"/>
+                <w:lang w:val="ru-RU"/>
+              </w:rPr>
+            </w:pPr>
+            <w:r>
+              <w:rPr>
+                <w:sz w:val="24"/>
+                <w:lang w:val="ru-RU"/>
               </w:rPr>
               <w:t>Couche Base de Données : Oracle.</w:t>
             </w:r>
@@ -4573,330 +4780,57 @@
               <w:ind w:left="0"/>
               <w:rPr>
                 <w:sz w:val="24"/>
+                <w:lang w:val="ru-RU"/>
               </w:rPr>
             </w:pPr>
             <w:r>
               <w:rPr>
                 <w:sz w:val="24"/>
-              </w:rPr>
-              <w:t xml:space="preserve">Pendant premières 6 mois, lors l’étape de </w:t>
-            </w:r>
-            <w:r>
-              <w:rPr>
-                <w:sz w:val="24"/>
-              </w:rPr>
-              <w:t>reconnaissance</w:t>
-            </w:r>
-            <w:r>
-              <w:rPr>
-                <w:sz w:val="24"/>
-              </w:rPr>
-              <w:t xml:space="preserve"> des environnements technique de travails, j’a</w:t>
-            </w:r>
-            <w:r>
-              <w:rPr>
-                <w:sz w:val="24"/>
-              </w:rPr>
-              <w:t>i travaillé dans une équipe de 3 développeurs. En suite j’ai travaillé seul sous l’égide du chef de projet.</w:t>
-            </w:r>
-          </w:p>
-        </w:tc>
-      </w:tr>
-      <w:tr>
-        <w:trPr>
-          <w:tblCellSpacing w:w="15" w:type="dxa"/>
-        </w:trPr>
-        <w:tc>
-          <w:tcPr>
-            <w:tcW w:w="0" w:type="auto"/>
-            <w:vAlign w:val="center"/>
-            <w:hideMark/>
-          </w:tcPr>
-          <w:p>
-            <w:pPr>
-              <w:pStyle w:val="ListParagraph"/>
-              <w:spacing w:after="0" w:line="240" w:lineRule="auto"/>
-              <w:ind w:left="0"/>
-              <w:rPr>
-                <w:sz w:val="24"/>
-              </w:rPr>
-            </w:pPr>
-            <w:r>
-              <w:rPr>
-                <w:b/>
-                <w:sz w:val="24"/>
-              </w:rPr>
-              <w:t>Réalisations</w:t>
-            </w:r>
-            <w:r>
-              <w:rPr>
-                <w:sz w:val="24"/>
-              </w:rPr>
-              <w:t xml:space="preserve"> :</w:t>
+                <w:lang w:val="ru-RU"/>
+              </w:rPr>
+              <w:t>Pendant mes 6 premiers mois, lors de  l’étape de prise de connaissance des environnements techniques de travail, j’ai travaillé au sein d’une équipe de 3 développeurs. Ensuite j’ai travaillé seul sous l’égide du chef de projet.</w:t>
             </w:r>
           </w:p>
           <w:p>
             <w:pPr>
               <w:pStyle w:val="ListParagraph"/>
-              <w:spacing w:after="0" w:line="240" w:lineRule="auto"/>
+              <w:spacing w:after="120" w:line="240" w:lineRule="auto"/>
               <w:ind w:left="0"/>
               <w:rPr>
-                <w:bCs/>
-                <w:sz w:val="24"/>
+                <w:sz w:val="24"/>
+                <w:lang w:val="ru-RU"/>
               </w:rPr>
             </w:pPr>
-            <w:r>
-              <w:rPr>
-                <w:sz w:val="24"/>
-              </w:rPr>
-              <w:t xml:space="preserve">C’était une expérience </w:t>
-            </w:r>
-            <w:r>
-              <w:rPr>
-                <w:sz w:val="24"/>
-              </w:rPr>
-              <w:t>de travaux qui</w:t>
-            </w:r>
-            <w:r>
-              <w:rPr>
-                <w:sz w:val="24"/>
-              </w:rPr>
-              <w:t xml:space="preserve"> </w:t>
-            </w:r>
-            <w:r>
-              <w:rPr>
-                <w:sz w:val="24"/>
-              </w:rPr>
-              <w:t>s'est révélée extrême</w:t>
-            </w:r>
-            <w:r>
-              <w:rPr>
-                <w:bCs/>
-                <w:sz w:val="24"/>
-              </w:rPr>
-              <w:t xml:space="preserve">ment riche et </w:t>
-            </w:r>
-            <w:r>
-              <w:rPr>
-                <w:bCs/>
-                <w:sz w:val="24"/>
-              </w:rPr>
-              <w:t>fructueuse</w:t>
-            </w:r>
-            <w:r>
-              <w:rPr>
-                <w:bCs/>
-                <w:sz w:val="24"/>
-              </w:rPr>
-              <w:t xml:space="preserve"> dans le sens d’acquisition de</w:t>
-            </w:r>
-            <w:r>
-              <w:rPr>
-                <w:bCs/>
-                <w:sz w:val="24"/>
-              </w:rPr>
-              <w:t>s</w:t>
-            </w:r>
-            <w:r>
-              <w:rPr>
-                <w:bCs/>
-                <w:sz w:val="24"/>
-              </w:rPr>
-              <w:t xml:space="preserve"> nouvelles compé</w:t>
-            </w:r>
-            <w:r>
-              <w:rPr>
-                <w:bCs/>
-                <w:sz w:val="24"/>
-              </w:rPr>
-              <w:t xml:space="preserve">tences en programmation J2EE, de la manière de travail bien </w:t>
-            </w:r>
-            <w:r>
-              <w:rPr>
-                <w:bCs/>
-                <w:sz w:val="24"/>
-              </w:rPr>
-              <w:t xml:space="preserve">organisé </w:t>
-            </w:r>
-            <w:r>
-              <w:rPr>
-                <w:bCs/>
-                <w:sz w:val="24"/>
-              </w:rPr>
-              <w:t xml:space="preserve">et coordonnée avec d’autres équipes. J’ai réalisé </w:t>
-            </w:r>
-            <w:r>
-              <w:rPr>
-                <w:bCs/>
-                <w:sz w:val="24"/>
-              </w:rPr>
-              <w:t xml:space="preserve">des </w:t>
-            </w:r>
-            <w:r>
-              <w:rPr>
-                <w:bCs/>
-                <w:sz w:val="24"/>
-              </w:rPr>
-              <w:t xml:space="preserve">tâches </w:t>
-            </w:r>
-            <w:r>
-              <w:rPr>
-                <w:bCs/>
-                <w:sz w:val="24"/>
-              </w:rPr>
-              <w:t xml:space="preserve">routine de maintenance et de service quotidienne du site web, ainsi que j’ai ajouté des nouvelles fonctionnalités ou apporté des améliorations aux existantes. </w:t>
-            </w:r>
           </w:p>
           <w:p>
             <w:pPr>
               <w:pStyle w:val="ListParagraph"/>
-              <w:spacing w:after="0" w:line="240" w:lineRule="auto"/>
+              <w:spacing w:after="120" w:line="240" w:lineRule="auto"/>
               <w:ind w:left="0"/>
               <w:rPr>
                 <w:sz w:val="24"/>
               </w:rPr>
             </w:pPr>
-          </w:p>
-        </w:tc>
-      </w:tr>
-      <w:tr>
-        <w:trPr>
-          <w:tblCellSpacing w:w="15" w:type="dxa"/>
-        </w:trPr>
-        <w:tc>
-          <w:tcPr>
-            <w:tcW w:w="0" w:type="auto"/>
-            <w:vAlign w:val="center"/>
-            <w:hideMark/>
-          </w:tcPr>
-          <w:p>
-            <w:pPr>
-              <w:pStyle w:val="ListParagraph"/>
-              <w:spacing w:after="0" w:line="240" w:lineRule="auto"/>
-              <w:ind w:left="0"/>
-              <w:rPr>
-                <w:sz w:val="24"/>
-              </w:rPr>
-            </w:pPr>
-            <w:r>
-              <w:rPr>
-                <w:sz w:val="24"/>
-              </w:rPr>
-              <w:t>S</w:t>
-            </w:r>
-            <w:r>
-              <w:rPr>
-                <w:sz w:val="24"/>
-              </w:rPr>
-              <w:t>uite à l’analyse des failles d</w:t>
-            </w:r>
-            <w:r>
-              <w:rPr>
-                <w:sz w:val="24"/>
-              </w:rPr>
-              <w:t>e la sécurité d’application j’ai découvert des</w:t>
-            </w:r>
-            <w:r>
-              <w:rPr>
-                <w:sz w:val="24"/>
-              </w:rPr>
-              <w:t xml:space="preserve"> problème</w:t>
-            </w:r>
-            <w:r>
-              <w:rPr>
-                <w:sz w:val="24"/>
-              </w:rPr>
-              <w:t>s</w:t>
-            </w:r>
-            <w:r>
-              <w:rPr>
-                <w:sz w:val="24"/>
-              </w:rPr>
-              <w:t xml:space="preserve"> au niveau de schéma d’autorisation</w:t>
-            </w:r>
-            <w:r>
-              <w:rPr>
-                <w:sz w:val="24"/>
-              </w:rPr>
-              <w:t>. Pour résoudre le problème, j’ai</w:t>
-            </w:r>
-            <w:r>
-              <w:rPr>
-                <w:sz w:val="24"/>
-              </w:rPr>
-              <w:t xml:space="preserve"> conçu et réalisé des règles d’autorisation d’accès aux ressources web pour les différents groupes d</w:t>
-            </w:r>
-            <w:r>
-              <w:rPr>
-                <w:sz w:val="24"/>
-              </w:rPr>
-              <w:t>’</w:t>
-            </w:r>
-            <w:r>
-              <w:rPr>
-                <w:sz w:val="24"/>
-              </w:rPr>
-              <w:t xml:space="preserve">utilisateurs </w:t>
-            </w:r>
-            <w:r>
-              <w:rPr>
-                <w:sz w:val="24"/>
-              </w:rPr>
-              <w:t>authentifié</w:t>
-            </w:r>
-            <w:r>
-              <w:rPr>
-                <w:sz w:val="24"/>
-              </w:rPr>
-              <w:t>s</w:t>
-            </w:r>
-            <w:r>
-              <w:rPr>
-                <w:sz w:val="24"/>
-              </w:rPr>
-              <w:t>. J</w:t>
-            </w:r>
-            <w:r>
-              <w:rPr>
-                <w:sz w:val="24"/>
-              </w:rPr>
-              <w:t>’ai créé le filtre de servlet</w:t>
-            </w:r>
-            <w:r>
-              <w:rPr>
-                <w:sz w:val="24"/>
-              </w:rPr>
-              <w:t xml:space="preserve">, dont la mission est </w:t>
-            </w:r>
-            <w:r>
-              <w:rPr>
-                <w:sz w:val="24"/>
-              </w:rPr>
-              <w:t>d’intercepte</w:t>
-            </w:r>
-            <w:r>
-              <w:rPr>
-                <w:sz w:val="24"/>
-              </w:rPr>
-              <w:t xml:space="preserve">r toutes les requêtes http </w:t>
-            </w:r>
-            <w:r>
-              <w:rPr>
-                <w:sz w:val="24"/>
-              </w:rPr>
-              <w:t>qui visent des Servlets, page JSP ou des ressources statiques</w:t>
-            </w:r>
-            <w:r>
-              <w:rPr>
-                <w:sz w:val="24"/>
-              </w:rPr>
-              <w:t xml:space="preserve"> et de gérer l’accès aux ces ressources selon le rôle d’utilisateur.</w:t>
+            <w:r>
+              <w:rPr>
+                <w:b/>
+                <w:sz w:val="24"/>
+                <w:lang w:val="ru-RU"/>
+              </w:rPr>
+              <w:t>Réalisations</w:t>
+            </w:r>
+            <w:r>
+              <w:rPr>
+                <w:sz w:val="24"/>
+                <w:lang w:val="ru-RU"/>
+              </w:rPr>
+              <w:t xml:space="preserve"> :</w:t>
             </w:r>
           </w:p>
           <w:p>
             <w:pPr>
               <w:pStyle w:val="ListParagraph"/>
-              <w:spacing w:after="0" w:line="240" w:lineRule="auto"/>
+              <w:spacing w:after="120" w:line="240" w:lineRule="auto"/>
               <w:ind w:left="0"/>
               <w:rPr>
                 <w:sz w:val="24"/>
@@ -4905,86 +4839,51 @@
             <w:r>
               <w:rPr>
                 <w:sz w:val="24"/>
-              </w:rPr>
-              <w:t>J’ai beaucoup travaillé sur l’amélioration d</w:t>
-            </w:r>
-            <w:r>
-              <w:rPr>
-                <w:sz w:val="24"/>
-              </w:rPr>
-              <w:t>es fonctionnalités de la gestion du contenu du site</w:t>
-            </w:r>
-            <w:r>
-              <w:rPr>
-                <w:sz w:val="24"/>
-              </w:rPr>
-              <w:t>. Ce</w:t>
-            </w:r>
-            <w:r>
-              <w:rPr>
-                <w:sz w:val="24"/>
-              </w:rPr>
-              <w:t>s</w:t>
-            </w:r>
-            <w:r>
-              <w:rPr>
-                <w:sz w:val="24"/>
-              </w:rPr>
-              <w:t xml:space="preserve"> </w:t>
-            </w:r>
-            <w:r>
-              <w:rPr>
-                <w:sz w:val="24"/>
-              </w:rPr>
-              <w:t>travaux ont englobaient</w:t>
-            </w:r>
-            <w:r>
-              <w:rPr>
-                <w:sz w:val="24"/>
-              </w:rPr>
-              <w:t>, entre autres</w:t>
-            </w:r>
-            <w:r>
-              <w:rPr>
-                <w:sz w:val="24"/>
-              </w:rPr>
-              <w:t xml:space="preserve">, </w:t>
-            </w:r>
-            <w:r>
-              <w:rPr>
-                <w:sz w:val="24"/>
-              </w:rPr>
-              <w:t>la conception et la réalisation de composants front end et composants métiers</w:t>
-            </w:r>
-            <w:r>
-              <w:rPr>
-                <w:sz w:val="24"/>
-              </w:rPr>
-              <w:t xml:space="preserve"> </w:t>
-            </w:r>
-            <w:r>
-              <w:rPr>
-                <w:sz w:val="24"/>
-              </w:rPr>
-              <w:t>: des pages JSP réalisées avec les technologies JSTL, EL, HTML, JavaScript, jQuery et des servlets en Java.</w:t>
+                <w:lang w:val="ru-RU"/>
+              </w:rPr>
+              <w:t>C’était une expérience qui s'est révélée extrêmement riche et fructueuse par l’acquisition de nouvelles compétences en programmation J2EE, de méthodes de travail bien organisées et coordonnées avec d’autres équipes. J’ai réalisé des tâches de maintenance et d’ajouts de nouvelles fonctionnalités du site web Extranet Santé.</w:t>
             </w:r>
           </w:p>
           <w:p>
             <w:pPr>
               <w:pStyle w:val="ListParagraph"/>
-              <w:spacing w:after="0" w:line="240" w:lineRule="auto"/>
-              <w:ind w:left="360"/>
+              <w:spacing w:after="120" w:line="240" w:lineRule="auto"/>
+              <w:ind w:left="0"/>
               <w:rPr>
                 <w:sz w:val="24"/>
               </w:rPr>
             </w:pPr>
-            <w:bookmarkStart w:id="9" w:name="_GoBack"/>
-            <w:bookmarkEnd w:id="9"/>
-            <w:r>
-              <w:rPr>
-                <w:sz w:val="24"/>
-              </w:rPr>
-              <w:t xml:space="preserve"> </w:t>
+            <w:r>
+              <w:rPr>
+                <w:sz w:val="24"/>
+                <w:lang w:val="ru-RU"/>
+              </w:rPr>
+              <w:t xml:space="preserve">Suite à l’analyse des failles de sécurité de l’application j’ai découvert des problèmes au niveau du schéma d’autorisation. Pour résoudre ce problème, j’ai conçu et réalisé des règles d’autorisation d’accès aux ressources web pour les différents groupes d’utilisateurs authentifiés. J’ai créé le filtre de servlet, dont la mission est d’intercepter toutes les requêtes http qui visent des Servlets, page JSP ou des ressources statiques et de gérer l’accès à ces ressources </w:t>
+            </w:r>
+            <w:r>
+              <w:rPr>
+                <w:sz w:val="24"/>
+                <w:lang w:val="ru-RU"/>
+              </w:rPr>
+              <w:t>selon le rôle de l’utilisateur.</w:t>
+            </w:r>
+          </w:p>
+          <w:p>
+            <w:pPr>
+              <w:pStyle w:val="ListParagraph"/>
+              <w:spacing w:after="120" w:line="240" w:lineRule="auto"/>
+              <w:ind w:left="0"/>
+              <w:rPr>
+                <w:sz w:val="24"/>
+                <w:lang w:val="ru-RU"/>
+              </w:rPr>
+            </w:pPr>
+            <w:r>
+              <w:rPr>
+                <w:sz w:val="24"/>
+                <w:lang w:val="ru-RU"/>
+              </w:rPr>
+              <w:t>J’ai également beaucoup travaillé sur l’amélioration des fonctionnalités de la gestion du contenu du site. Ces travaux englobaient, entre autres, la conception et la réalisation de composants front end et composants métiers : des pages JSP réalisées avec les technologies JSTL, EL, HTML, java-script, jQuery et des servlets en Java.</w:t>
             </w:r>
           </w:p>
         </w:tc>
@@ -4999,14 +4898,19 @@
         </w:numPr>
         <w:spacing w:line="240" w:lineRule="auto"/>
       </w:pPr>
-      <w:bookmarkStart w:id="10" w:name="_Toc504166738"/>
+      <w:bookmarkStart w:id="9" w:name="_Toc504166738"/>
       <w:r>
-        <w:t xml:space="preserve">Page Réalisations - </w:t>
+        <w:t>Page</w:t>
+      </w:r>
+      <w:bookmarkStart w:id="10" w:name="_GoBack"/>
+      <w:bookmarkEnd w:id="10"/>
+      <w:r>
+        <w:t xml:space="preserve"> Réalisations - </w:t>
       </w:r>
       <w:r>
         <w:t>Projet étudiant : l’application WEB réalisée en langage fonctionnel</w:t>
       </w:r>
-      <w:bookmarkEnd w:id="10"/>
+      <w:bookmarkEnd w:id="9"/>
     </w:p>
     <w:tbl>
       <w:tblPr>
@@ -5184,7 +5088,21 @@
               <w:rPr>
                 <w:sz w:val="24"/>
               </w:rPr>
-              <w:t>e front-end sous la forme d’une Single Page Application était implémenté avec la technologie Elm;</w:t>
+              <w:t xml:space="preserve">e front-end sous la forme d’une Single Page Application était implémenté avec la technologie </w:t>
+            </w:r>
+            <w:proofErr w:type="spellStart"/>
+            <w:r>
+              <w:rPr>
+                <w:sz w:val="24"/>
+              </w:rPr>
+              <w:t>Elm</w:t>
+            </w:r>
+            <w:proofErr w:type="spellEnd"/>
+            <w:r>
+              <w:rPr>
+                <w:sz w:val="24"/>
+              </w:rPr>
+              <w:t>;</w:t>
             </w:r>
           </w:p>
           <w:p>
@@ -7645,7 +7563,7 @@
   <w:abstractNum w:abstractNumId="14">
     <w:nsid w:val="3B003FA0"/>
     <w:multiLevelType w:val="hybridMultilevel"/>
-    <w:tmpl w:val="31E0B9EA"/>
+    <w:tmpl w:val="AFDC1F04"/>
     <w:lvl w:ilvl="0" w:tplc="04090001">
       <w:start w:val="1"/>
       <w:numFmt w:val="bullet"/>
@@ -7658,16 +7576,15 @@
         <w:rFonts w:ascii="Symbol" w:hAnsi="Symbol" w:hint="default"/>
       </w:rPr>
     </w:lvl>
-    <w:lvl w:ilvl="1" w:tplc="040C0003" w:tentative="1">
-      <w:start w:val="1"/>
-      <w:numFmt w:val="bullet"/>
-      <w:lvlText w:val="o"/>
-      <w:lvlJc w:val="left"/>
-      <w:pPr>
-        <w:ind w:left="2160" w:hanging="360"/>
-      </w:pPr>
-      <w:rPr>
-        <w:rFonts w:ascii="Courier New" w:hAnsi="Courier New" w:cs="Courier New" w:hint="default"/>
+    <w:lvl w:ilvl="1" w:tplc="663ED418">
+      <w:numFmt w:val="bullet"/>
+      <w:lvlText w:val="·"/>
+      <w:lvlJc w:val="left"/>
+      <w:pPr>
+        <w:ind w:left="2243" w:hanging="443"/>
+      </w:pPr>
+      <w:rPr>
+        <w:rFonts w:ascii="Calibri" w:eastAsiaTheme="minorHAnsi" w:hAnsi="Calibri" w:cstheme="minorBidi" w:hint="default"/>
       </w:rPr>
     </w:lvl>
     <w:lvl w:ilvl="2" w:tplc="040C0005" w:tentative="1">
@@ -8405,6 +8322,119 @@
     </w:lvl>
   </w:abstractNum>
   <w:abstractNum w:abstractNumId="20">
+    <w:nsid w:val="485079B7"/>
+    <w:multiLevelType w:val="hybridMultilevel"/>
+    <w:tmpl w:val="6D50203A"/>
+    <w:lvl w:ilvl="0" w:tplc="040C0001">
+      <w:start w:val="1"/>
+      <w:numFmt w:val="bullet"/>
+      <w:lvlText w:val=""/>
+      <w:lvlJc w:val="left"/>
+      <w:pPr>
+        <w:ind w:left="1440" w:hanging="360"/>
+      </w:pPr>
+      <w:rPr>
+        <w:rFonts w:ascii="Symbol" w:hAnsi="Symbol" w:hint="default"/>
+      </w:rPr>
+    </w:lvl>
+    <w:lvl w:ilvl="1" w:tplc="040C0003" w:tentative="1">
+      <w:start w:val="1"/>
+      <w:numFmt w:val="bullet"/>
+      <w:lvlText w:val="o"/>
+      <w:lvlJc w:val="left"/>
+      <w:pPr>
+        <w:ind w:left="2160" w:hanging="360"/>
+      </w:pPr>
+      <w:rPr>
+        <w:rFonts w:ascii="Courier New" w:hAnsi="Courier New" w:cs="Courier New" w:hint="default"/>
+      </w:rPr>
+    </w:lvl>
+    <w:lvl w:ilvl="2" w:tplc="040C0005" w:tentative="1">
+      <w:start w:val="1"/>
+      <w:numFmt w:val="bullet"/>
+      <w:lvlText w:val=""/>
+      <w:lvlJc w:val="left"/>
+      <w:pPr>
+        <w:ind w:left="2880" w:hanging="360"/>
+      </w:pPr>
+      <w:rPr>
+        <w:rFonts w:ascii="Wingdings" w:hAnsi="Wingdings" w:hint="default"/>
+      </w:rPr>
+    </w:lvl>
+    <w:lvl w:ilvl="3" w:tplc="040C0001" w:tentative="1">
+      <w:start w:val="1"/>
+      <w:numFmt w:val="bullet"/>
+      <w:lvlText w:val=""/>
+      <w:lvlJc w:val="left"/>
+      <w:pPr>
+        <w:ind w:left="3600" w:hanging="360"/>
+      </w:pPr>
+      <w:rPr>
+        <w:rFonts w:ascii="Symbol" w:hAnsi="Symbol" w:hint="default"/>
+      </w:rPr>
+    </w:lvl>
+    <w:lvl w:ilvl="4" w:tplc="040C0003" w:tentative="1">
+      <w:start w:val="1"/>
+      <w:numFmt w:val="bullet"/>
+      <w:lvlText w:val="o"/>
+      <w:lvlJc w:val="left"/>
+      <w:pPr>
+        <w:ind w:left="4320" w:hanging="360"/>
+      </w:pPr>
+      <w:rPr>
+        <w:rFonts w:ascii="Courier New" w:hAnsi="Courier New" w:cs="Courier New" w:hint="default"/>
+      </w:rPr>
+    </w:lvl>
+    <w:lvl w:ilvl="5" w:tplc="040C0005" w:tentative="1">
+      <w:start w:val="1"/>
+      <w:numFmt w:val="bullet"/>
+      <w:lvlText w:val=""/>
+      <w:lvlJc w:val="left"/>
+      <w:pPr>
+        <w:ind w:left="5040" w:hanging="360"/>
+      </w:pPr>
+      <w:rPr>
+        <w:rFonts w:ascii="Wingdings" w:hAnsi="Wingdings" w:hint="default"/>
+      </w:rPr>
+    </w:lvl>
+    <w:lvl w:ilvl="6" w:tplc="040C0001" w:tentative="1">
+      <w:start w:val="1"/>
+      <w:numFmt w:val="bullet"/>
+      <w:lvlText w:val=""/>
+      <w:lvlJc w:val="left"/>
+      <w:pPr>
+        <w:ind w:left="5760" w:hanging="360"/>
+      </w:pPr>
+      <w:rPr>
+        <w:rFonts w:ascii="Symbol" w:hAnsi="Symbol" w:hint="default"/>
+      </w:rPr>
+    </w:lvl>
+    <w:lvl w:ilvl="7" w:tplc="040C0003" w:tentative="1">
+      <w:start w:val="1"/>
+      <w:numFmt w:val="bullet"/>
+      <w:lvlText w:val="o"/>
+      <w:lvlJc w:val="left"/>
+      <w:pPr>
+        <w:ind w:left="6480" w:hanging="360"/>
+      </w:pPr>
+      <w:rPr>
+        <w:rFonts w:ascii="Courier New" w:hAnsi="Courier New" w:cs="Courier New" w:hint="default"/>
+      </w:rPr>
+    </w:lvl>
+    <w:lvl w:ilvl="8" w:tplc="040C0005" w:tentative="1">
+      <w:start w:val="1"/>
+      <w:numFmt w:val="bullet"/>
+      <w:lvlText w:val=""/>
+      <w:lvlJc w:val="left"/>
+      <w:pPr>
+        <w:ind w:left="7200" w:hanging="360"/>
+      </w:pPr>
+      <w:rPr>
+        <w:rFonts w:ascii="Wingdings" w:hAnsi="Wingdings" w:hint="default"/>
+      </w:rPr>
+    </w:lvl>
+  </w:abstractNum>
+  <w:abstractNum w:abstractNumId="21">
     <w:nsid w:val="49114667"/>
     <w:multiLevelType w:val="hybridMultilevel"/>
     <w:tmpl w:val="4B1825FE"/>
@@ -8544,7 +8574,7 @@
       </w:rPr>
     </w:lvl>
   </w:abstractNum>
-  <w:abstractNum w:abstractNumId="21">
+  <w:abstractNum w:abstractNumId="22">
     <w:nsid w:val="4B47171D"/>
     <w:multiLevelType w:val="multilevel"/>
     <w:tmpl w:val="D77C3990"/>
@@ -8693,7 +8723,7 @@
       </w:rPr>
     </w:lvl>
   </w:abstractNum>
-  <w:abstractNum w:abstractNumId="22">
+  <w:abstractNum w:abstractNumId="23">
     <w:nsid w:val="4DDF3121"/>
     <w:multiLevelType w:val="multilevel"/>
     <w:tmpl w:val="DD92B454"/>
@@ -8842,7 +8872,7 @@
       </w:rPr>
     </w:lvl>
   </w:abstractNum>
-  <w:abstractNum w:abstractNumId="23">
+  <w:abstractNum w:abstractNumId="24">
     <w:nsid w:val="5A246B26"/>
     <w:multiLevelType w:val="hybridMultilevel"/>
     <w:tmpl w:val="9BBCED0A"/>
@@ -8955,7 +8985,7 @@
       </w:rPr>
     </w:lvl>
   </w:abstractNum>
-  <w:abstractNum w:abstractNumId="24">
+  <w:abstractNum w:abstractNumId="25">
     <w:nsid w:val="5BDA1041"/>
     <w:multiLevelType w:val="multilevel"/>
     <w:tmpl w:val="99FCF5AE"/>
@@ -9104,7 +9134,7 @@
       </w:rPr>
     </w:lvl>
   </w:abstractNum>
-  <w:abstractNum w:abstractNumId="25">
+  <w:abstractNum w:abstractNumId="26">
     <w:nsid w:val="5CF15246"/>
     <w:multiLevelType w:val="hybridMultilevel"/>
     <w:tmpl w:val="DDDA76D8"/>
@@ -9193,7 +9223,7 @@
       </w:pPr>
     </w:lvl>
   </w:abstractNum>
-  <w:abstractNum w:abstractNumId="26">
+  <w:abstractNum w:abstractNumId="27">
     <w:nsid w:val="5DB76FA3"/>
     <w:multiLevelType w:val="multilevel"/>
     <w:tmpl w:val="329AB4F4"/>
@@ -9342,7 +9372,7 @@
       </w:rPr>
     </w:lvl>
   </w:abstractNum>
-  <w:abstractNum w:abstractNumId="27">
+  <w:abstractNum w:abstractNumId="28">
     <w:nsid w:val="5F482595"/>
     <w:multiLevelType w:val="multilevel"/>
     <w:tmpl w:val="CF00B23E"/>
@@ -9491,7 +9521,7 @@
       </w:rPr>
     </w:lvl>
   </w:abstractNum>
-  <w:abstractNum w:abstractNumId="28">
+  <w:abstractNum w:abstractNumId="29">
     <w:nsid w:val="60A273A5"/>
     <w:multiLevelType w:val="hybridMultilevel"/>
     <w:tmpl w:val="6D8C17A6"/>
@@ -9603,7 +9633,7 @@
       </w:rPr>
     </w:lvl>
   </w:abstractNum>
-  <w:abstractNum w:abstractNumId="29">
+  <w:abstractNum w:abstractNumId="30">
     <w:nsid w:val="65693EB1"/>
     <w:multiLevelType w:val="hybridMultilevel"/>
     <w:tmpl w:val="CE60EB66"/>
@@ -9716,7 +9746,7 @@
       </w:rPr>
     </w:lvl>
   </w:abstractNum>
-  <w:abstractNum w:abstractNumId="30">
+  <w:abstractNum w:abstractNumId="31">
     <w:nsid w:val="67160C3D"/>
     <w:multiLevelType w:val="multilevel"/>
     <w:tmpl w:val="7CC4E682"/>
@@ -9865,7 +9895,7 @@
       </w:rPr>
     </w:lvl>
   </w:abstractNum>
-  <w:abstractNum w:abstractNumId="31">
+  <w:abstractNum w:abstractNumId="32">
     <w:nsid w:val="685E2531"/>
     <w:multiLevelType w:val="multilevel"/>
     <w:tmpl w:val="F3D6D88C"/>
@@ -10014,7 +10044,7 @@
       </w:rPr>
     </w:lvl>
   </w:abstractNum>
-  <w:abstractNum w:abstractNumId="32">
+  <w:abstractNum w:abstractNumId="33">
     <w:nsid w:val="6A7254B3"/>
     <w:multiLevelType w:val="hybridMultilevel"/>
     <w:tmpl w:val="24FE6FF6"/>
@@ -10127,7 +10157,7 @@
       </w:rPr>
     </w:lvl>
   </w:abstractNum>
-  <w:abstractNum w:abstractNumId="33">
+  <w:abstractNum w:abstractNumId="34">
     <w:nsid w:val="6EEB0EA9"/>
     <w:multiLevelType w:val="multilevel"/>
     <w:tmpl w:val="3998C710"/>
@@ -10276,7 +10306,7 @@
       </w:rPr>
     </w:lvl>
   </w:abstractNum>
-  <w:abstractNum w:abstractNumId="34">
+  <w:abstractNum w:abstractNumId="35">
     <w:nsid w:val="766B38CB"/>
     <w:multiLevelType w:val="multilevel"/>
     <w:tmpl w:val="254ACF2E"/>
@@ -10425,7 +10455,7 @@
       </w:rPr>
     </w:lvl>
   </w:abstractNum>
-  <w:abstractNum w:abstractNumId="35">
+  <w:abstractNum w:abstractNumId="36">
     <w:nsid w:val="79504218"/>
     <w:multiLevelType w:val="hybridMultilevel"/>
     <w:tmpl w:val="84F897CE"/>
@@ -10538,7 +10568,7 @@
       </w:rPr>
     </w:lvl>
   </w:abstractNum>
-  <w:abstractNum w:abstractNumId="36">
+  <w:abstractNum w:abstractNumId="37">
     <w:nsid w:val="7ACB1B4E"/>
     <w:multiLevelType w:val="multilevel"/>
     <w:tmpl w:val="76AE7A7E"/>
@@ -10687,7 +10717,7 @@
       </w:rPr>
     </w:lvl>
   </w:abstractNum>
-  <w:abstractNum w:abstractNumId="37">
+  <w:abstractNum w:abstractNumId="38">
     <w:nsid w:val="7C3001A3"/>
     <w:multiLevelType w:val="hybridMultilevel"/>
     <w:tmpl w:val="4BF69452"/>
@@ -10780,37 +10810,37 @@
     <w:abstractNumId w:val="13"/>
   </w:num>
   <w:num w:numId="2">
-    <w:abstractNumId w:val="28"/>
+    <w:abstractNumId w:val="29"/>
   </w:num>
   <w:num w:numId="3">
-    <w:abstractNumId w:val="29"/>
+    <w:abstractNumId w:val="30"/>
   </w:num>
   <w:num w:numId="4">
-    <w:abstractNumId w:val="23"/>
+    <w:abstractNumId w:val="24"/>
   </w:num>
   <w:num w:numId="5">
-    <w:abstractNumId w:val="22"/>
+    <w:abstractNumId w:val="23"/>
   </w:num>
   <w:num w:numId="6">
     <w:abstractNumId w:val="9"/>
   </w:num>
   <w:num w:numId="7">
-    <w:abstractNumId w:val="21"/>
+    <w:abstractNumId w:val="22"/>
   </w:num>
   <w:num w:numId="8">
-    <w:abstractNumId w:val="26"/>
+    <w:abstractNumId w:val="27"/>
   </w:num>
   <w:num w:numId="9">
     <w:abstractNumId w:val="7"/>
   </w:num>
   <w:num w:numId="10">
-    <w:abstractNumId w:val="30"/>
+    <w:abstractNumId w:val="31"/>
   </w:num>
   <w:num w:numId="11">
-    <w:abstractNumId w:val="24"/>
+    <w:abstractNumId w:val="25"/>
   </w:num>
   <w:num w:numId="12">
-    <w:abstractNumId w:val="33"/>
+    <w:abstractNumId w:val="34"/>
   </w:num>
   <w:num w:numId="13">
     <w:abstractNumId w:val="5"/>
@@ -10822,10 +10852,10 @@
     <w:abstractNumId w:val="8"/>
   </w:num>
   <w:num w:numId="16">
-    <w:abstractNumId w:val="20"/>
+    <w:abstractNumId w:val="21"/>
   </w:num>
   <w:num w:numId="17">
-    <w:abstractNumId w:val="32"/>
+    <w:abstractNumId w:val="33"/>
   </w:num>
   <w:num w:numId="18">
     <w:abstractNumId w:val="18"/>
@@ -10834,10 +10864,10 @@
     <w:abstractNumId w:val="17"/>
   </w:num>
   <w:num w:numId="20">
-    <w:abstractNumId w:val="27"/>
+    <w:abstractNumId w:val="28"/>
   </w:num>
   <w:num w:numId="21">
-    <w:abstractNumId w:val="31"/>
+    <w:abstractNumId w:val="32"/>
   </w:num>
   <w:num w:numId="22">
     <w:abstractNumId w:val="12"/>
@@ -10852,10 +10882,10 @@
     <w:abstractNumId w:val="4"/>
   </w:num>
   <w:num w:numId="26">
-    <w:abstractNumId w:val="25"/>
+    <w:abstractNumId w:val="26"/>
   </w:num>
   <w:num w:numId="27">
-    <w:abstractNumId w:val="37"/>
+    <w:abstractNumId w:val="38"/>
   </w:num>
   <w:num w:numId="28">
     <w:abstractNumId w:val="14"/>
@@ -10867,10 +10897,10 @@
     <w:abstractNumId w:val="16"/>
   </w:num>
   <w:num w:numId="31">
-    <w:abstractNumId w:val="36"/>
+    <w:abstractNumId w:val="37"/>
   </w:num>
   <w:num w:numId="32">
-    <w:abstractNumId w:val="35"/>
+    <w:abstractNumId w:val="36"/>
   </w:num>
   <w:num w:numId="33">
     <w:abstractNumId w:val="0"/>
@@ -10888,7 +10918,10 @@
     <w:abstractNumId w:val="15"/>
   </w:num>
   <w:num w:numId="38">
-    <w:abstractNumId w:val="34"/>
+    <w:abstractNumId w:val="35"/>
+  </w:num>
+  <w:num w:numId="39">
+    <w:abstractNumId w:val="20"/>
   </w:num>
 </w:numbering>
 </file>
@@ -11128,6 +11161,7 @@
   <w:style w:type="character" w:default="1" w:styleId="DefaultParagraphFont">
     <w:name w:val="Default Paragraph Font"/>
     <w:uiPriority w:val="1"/>
+    <w:semiHidden/>
     <w:unhideWhenUsed/>
   </w:style>
   <w:style w:type="table" w:default="1" w:styleId="TableNormal">
@@ -11638,6 +11672,7 @@
   <w:style w:type="character" w:default="1" w:styleId="DefaultParagraphFont">
     <w:name w:val="Default Paragraph Font"/>
     <w:uiPriority w:val="1"/>
+    <w:semiHidden/>
     <w:unhideWhenUsed/>
   </w:style>
   <w:style w:type="table" w:default="1" w:styleId="TableNormal">
@@ -12203,7 +12238,7 @@
 </file>
 
 <file path=customXml/itemProps1.xml><?xml version="1.0" encoding="utf-8"?>
-<ds:datastoreItem xmlns:ds="http://schemas.openxmlformats.org/officeDocument/2006/customXml" ds:itemID="{FB3CE00B-6E47-4151-80BB-EE54B6AFE362}">
+<ds:datastoreItem xmlns:ds="http://schemas.openxmlformats.org/officeDocument/2006/customXml" ds:itemID="{16C6E1AA-C252-4647-B23E-CBA3E3B77940}">
   <ds:schemaRefs>
     <ds:schemaRef ds:uri="http://schemas.openxmlformats.org/officeDocument/2006/bibliography"/>
   </ds:schemaRefs>

</xml_diff>

<commit_message>
Rewrited: (Page Réalisations - Projet étudiant) l’application WEB réalisée en langage fonctionnel
</commit_message>
<xml_diff>
--- a/contenu_corrigé_1.docx
+++ b/contenu_corrigé_1.docx
@@ -4900,12 +4900,7 @@
       </w:pPr>
       <w:bookmarkStart w:id="9" w:name="_Toc504166738"/>
       <w:r>
-        <w:t>Page</w:t>
-      </w:r>
-      <w:bookmarkStart w:id="10" w:name="_GoBack"/>
-      <w:bookmarkEnd w:id="10"/>
-      <w:r>
-        <w:t xml:space="preserve"> Réalisations - </w:t>
+        <w:t xml:space="preserve">Page Réalisations - </w:t>
       </w:r>
       <w:r>
         <w:t>Projet étudiant : l’application WEB réalisée en langage fonctionnel</w:t>
@@ -4958,22 +4953,12 @@
               <w:t>:</w:t>
             </w:r>
           </w:p>
-        </w:tc>
-      </w:tr>
-      <w:tr>
-        <w:trPr>
-          <w:tblCellSpacing w:w="15" w:type="dxa"/>
-        </w:trPr>
-        <w:tc>
-          <w:tcPr>
-            <w:tcW w:w="0" w:type="auto"/>
-            <w:vAlign w:val="center"/>
-            <w:hideMark/>
-          </w:tcPr>
           <w:p>
             <w:pPr>
-              <w:spacing w:after="120" w:line="240" w:lineRule="auto"/>
-              <w:rPr>
+              <w:spacing w:after="0" w:line="240" w:lineRule="auto"/>
+              <w:rPr>
+                <w:b/>
+                <w:bCs/>
                 <w:sz w:val="24"/>
               </w:rPr>
             </w:pPr>
@@ -4981,37 +4966,145 @@
               <w:rPr>
                 <w:sz w:val="24"/>
               </w:rPr>
-              <w:t>Au</w:t>
-            </w:r>
-            <w:r>
-              <w:rPr>
-                <w:sz w:val="24"/>
-              </w:rPr>
-              <w:t xml:space="preserve"> cours de mes études</w:t>
-            </w:r>
-            <w:r>
-              <w:rPr>
-                <w:sz w:val="24"/>
-              </w:rPr>
-              <w:t>,</w:t>
-            </w:r>
-            <w:r>
-              <w:rPr>
-                <w:sz w:val="24"/>
-              </w:rPr>
-              <w:t xml:space="preserve"> j’ai travaillé au sein d’une équipe sur la réalisation d’une application web permettant de jouer en ligne à un jeu de carte Blackjack </w:t>
-            </w:r>
-            <w:r>
-              <w:rPr>
-                <w:sz w:val="24"/>
-              </w:rPr>
-              <w:t>à</w:t>
-            </w:r>
-            <w:r>
-              <w:rPr>
-                <w:sz w:val="24"/>
-              </w:rPr>
-              <w:t xml:space="preserve"> plusieurs joueurs. J’ai participé au développement du front-end ainsi que du back-end.</w:t>
+              <w:t xml:space="preserve">Lors mes études informatiques </w:t>
+            </w:r>
+            <w:r>
+              <w:rPr>
+                <w:sz w:val="24"/>
+              </w:rPr>
+              <w:t xml:space="preserve">et mon alternance </w:t>
+            </w:r>
+            <w:r>
+              <w:rPr>
+                <w:sz w:val="24"/>
+              </w:rPr>
+              <w:t xml:space="preserve">j’ai </w:t>
+            </w:r>
+            <w:r>
+              <w:rPr>
+                <w:sz w:val="24"/>
+              </w:rPr>
+              <w:t xml:space="preserve">eu </w:t>
+            </w:r>
+            <w:r>
+              <w:rPr>
+                <w:sz w:val="24"/>
+              </w:rPr>
+              <w:t>l’</w:t>
+            </w:r>
+            <w:r>
+              <w:rPr>
+                <w:sz w:val="24"/>
+              </w:rPr>
+              <w:t xml:space="preserve">expérience </w:t>
+            </w:r>
+            <w:r>
+              <w:rPr>
+                <w:sz w:val="24"/>
+              </w:rPr>
+              <w:t xml:space="preserve">principalement </w:t>
+            </w:r>
+            <w:r>
+              <w:rPr>
+                <w:sz w:val="24"/>
+              </w:rPr>
+              <w:t xml:space="preserve">avec des langages </w:t>
+            </w:r>
+            <w:r>
+              <w:rPr>
+                <w:sz w:val="24"/>
+              </w:rPr>
+              <w:t>du</w:t>
+            </w:r>
+            <w:r>
+              <w:rPr>
+                <w:sz w:val="24"/>
+              </w:rPr>
+              <w:t xml:space="preserve"> style impératif.</w:t>
+            </w:r>
+            <w:r>
+              <w:rPr>
+                <w:sz w:val="24"/>
+              </w:rPr>
+              <w:t xml:space="preserve"> </w:t>
+            </w:r>
+            <w:r>
+              <w:rPr>
+                <w:sz w:val="24"/>
+              </w:rPr>
+              <w:t>C’est pourquoi j’étais intrigué de faire des connaissances et</w:t>
+            </w:r>
+            <w:r>
+              <w:rPr>
+                <w:sz w:val="24"/>
+              </w:rPr>
+              <w:t xml:space="preserve"> apprendre de</w:t>
+            </w:r>
+            <w:r>
+              <w:rPr>
+                <w:sz w:val="24"/>
+              </w:rPr>
+              <w:t xml:space="preserve"> bases de la programmation fonctionnelle lors un cursus sur le langage F#</w:t>
+            </w:r>
+            <w:r>
+              <w:rPr>
+                <w:sz w:val="24"/>
+              </w:rPr>
+              <w:t>. Je dois dire, que</w:t>
+            </w:r>
+            <w:r>
+              <w:rPr>
+                <w:sz w:val="24"/>
+              </w:rPr>
+              <w:t xml:space="preserve"> passer de la programmation orientée objet vers la programmation fonctionnelle, c’est r</w:t>
+            </w:r>
+            <w:r>
+              <w:rPr>
+                <w:sz w:val="24"/>
+              </w:rPr>
+              <w:t xml:space="preserve">éapprendre à programmer </w:t>
+            </w:r>
+            <w:r>
+              <w:rPr>
+                <w:sz w:val="24"/>
+              </w:rPr>
+              <w:t xml:space="preserve">différemment, </w:t>
+            </w:r>
+            <w:r>
+              <w:rPr>
+                <w:sz w:val="24"/>
+              </w:rPr>
+              <w:t>en partant de</w:t>
+            </w:r>
+            <w:r>
+              <w:rPr>
+                <w:sz w:val="24"/>
+              </w:rPr>
+              <w:t xml:space="preserve"> zéro</w:t>
+            </w:r>
+            <w:r>
+              <w:rPr>
+                <w:sz w:val="24"/>
+              </w:rPr>
+              <w:t>. J</w:t>
+            </w:r>
+            <w:r>
+              <w:rPr>
+                <w:sz w:val="24"/>
+              </w:rPr>
+              <w:t>’</w:t>
+            </w:r>
+            <w:r>
+              <w:rPr>
+                <w:sz w:val="24"/>
+              </w:rPr>
+              <w:t>ai</w:t>
+            </w:r>
+            <w:r>
+              <w:rPr>
+                <w:sz w:val="24"/>
+              </w:rPr>
+              <w:t xml:space="preserve"> trouvé cette expérience très intéressante.</w:t>
             </w:r>
           </w:p>
         </w:tc>
@@ -5038,20 +5131,131 @@
                 <w:b/>
                 <w:sz w:val="24"/>
               </w:rPr>
+              <w:t>Contexte</w:t>
+            </w:r>
+            <w:r>
+              <w:rPr>
+                <w:sz w:val="24"/>
+              </w:rPr>
+              <w:t>:</w:t>
+            </w:r>
+          </w:p>
+          <w:p>
+            <w:pPr>
+              <w:spacing w:after="120" w:line="240" w:lineRule="auto"/>
+              <w:rPr>
+                <w:sz w:val="24"/>
+              </w:rPr>
+            </w:pPr>
+            <w:r>
+              <w:rPr>
+                <w:sz w:val="24"/>
+              </w:rPr>
+              <w:t xml:space="preserve">Après une introduction assez courte aux principes de la programmation fonctionnelle, nous avons réalisé des mini projets : des applications Web en langage fonctionnel. Le but d’exercice était de </w:t>
+            </w:r>
+            <w:r>
+              <w:rPr>
+                <w:sz w:val="24"/>
+              </w:rPr>
+              <w:t xml:space="preserve">construire une application web </w:t>
+            </w:r>
+            <w:r>
+              <w:rPr>
+                <w:sz w:val="24"/>
+              </w:rPr>
+              <w:t>permettant de jouer en ligne</w:t>
+            </w:r>
+            <w:r>
+              <w:rPr>
+                <w:sz w:val="24"/>
+              </w:rPr>
               <w:t xml:space="preserve"> </w:t>
             </w:r>
             <w:r>
               <w:rPr>
-                <w:b/>
-                <w:sz w:val="24"/>
-              </w:rPr>
-              <w:t>Réalisations</w:t>
-            </w:r>
-            <w:r>
-              <w:rPr>
-                <w:sz w:val="24"/>
-              </w:rPr>
-              <w:t xml:space="preserve"> :</w:t>
+                <w:sz w:val="24"/>
+              </w:rPr>
+              <w:t>à un jeu de société</w:t>
+            </w:r>
+            <w:r>
+              <w:rPr>
+                <w:sz w:val="24"/>
+              </w:rPr>
+              <w:t xml:space="preserve"> </w:t>
+            </w:r>
+            <w:r>
+              <w:rPr>
+                <w:sz w:val="24"/>
+              </w:rPr>
+              <w:t>à plusieurs joueurs</w:t>
+            </w:r>
+            <w:r>
+              <w:rPr>
+                <w:sz w:val="24"/>
+              </w:rPr>
+              <w:t xml:space="preserve">. </w:t>
+            </w:r>
+            <w:r>
+              <w:rPr>
+                <w:sz w:val="24"/>
+              </w:rPr>
+              <w:t>Notre équipe</w:t>
+            </w:r>
+            <w:r>
+              <w:rPr>
+                <w:sz w:val="24"/>
+              </w:rPr>
+              <w:t>,</w:t>
+            </w:r>
+            <w:r>
+              <w:rPr>
+                <w:sz w:val="24"/>
+              </w:rPr>
+              <w:t xml:space="preserve"> </w:t>
+            </w:r>
+            <w:proofErr w:type="gramStart"/>
+            <w:r>
+              <w:rPr>
+                <w:sz w:val="24"/>
+              </w:rPr>
+              <w:t>constitué</w:t>
+            </w:r>
+            <w:proofErr w:type="gramEnd"/>
+            <w:r>
+              <w:rPr>
+                <w:sz w:val="24"/>
+              </w:rPr>
+              <w:t xml:space="preserve"> de 4</w:t>
+            </w:r>
+            <w:r>
+              <w:rPr>
+                <w:sz w:val="24"/>
+              </w:rPr>
+              <w:t xml:space="preserve"> étudiants</w:t>
+            </w:r>
+            <w:r>
+              <w:rPr>
+                <w:sz w:val="24"/>
+              </w:rPr>
+              <w:t>,</w:t>
+            </w:r>
+            <w:r>
+              <w:rPr>
+                <w:sz w:val="24"/>
+              </w:rPr>
+              <w:t xml:space="preserve"> </w:t>
+            </w:r>
+            <w:r>
+              <w:rPr>
+                <w:sz w:val="24"/>
+              </w:rPr>
+              <w:t>a</w:t>
+            </w:r>
+            <w:r>
+              <w:rPr>
+                <w:sz w:val="24"/>
+              </w:rPr>
+              <w:t xml:space="preserve"> fait le choix du jeu de carte Blackjack.</w:t>
             </w:r>
           </w:p>
         </w:tc>
@@ -5068,51 +5272,28 @@
           </w:tcPr>
           <w:p>
             <w:pPr>
-              <w:numPr>
-                <w:ilvl w:val="0"/>
-                <w:numId w:val="37"/>
-              </w:numPr>
               <w:spacing w:after="0" w:line="240" w:lineRule="auto"/>
-              <w:ind w:left="714" w:hanging="357"/>
               <w:rPr>
                 <w:sz w:val="24"/>
               </w:rPr>
             </w:pPr>
             <w:r>
               <w:rPr>
-                <w:sz w:val="24"/>
-              </w:rPr>
-              <w:t>L</w:t>
-            </w:r>
-            <w:r>
-              <w:rPr>
-                <w:sz w:val="24"/>
-              </w:rPr>
-              <w:t xml:space="preserve">e front-end sous la forme d’une Single Page Application était implémenté avec la technologie </w:t>
-            </w:r>
-            <w:proofErr w:type="spellStart"/>
-            <w:r>
-              <w:rPr>
-                <w:sz w:val="24"/>
-              </w:rPr>
-              <w:t>Elm</w:t>
-            </w:r>
-            <w:proofErr w:type="spellEnd"/>
-            <w:r>
-              <w:rPr>
-                <w:sz w:val="24"/>
-              </w:rPr>
-              <w:t>;</w:t>
+                <w:b/>
+                <w:sz w:val="24"/>
+              </w:rPr>
+              <w:t>Réalisations</w:t>
+            </w:r>
+            <w:r>
+              <w:rPr>
+                <w:sz w:val="24"/>
+              </w:rPr>
+              <w:t xml:space="preserve"> :</w:t>
             </w:r>
           </w:p>
           <w:p>
             <w:pPr>
-              <w:numPr>
-                <w:ilvl w:val="0"/>
-                <w:numId w:val="37"/>
-              </w:numPr>
-              <w:spacing w:after="0" w:line="240" w:lineRule="auto"/>
-              <w:ind w:left="714" w:hanging="357"/>
+              <w:spacing w:line="240" w:lineRule="auto"/>
               <w:rPr>
                 <w:sz w:val="24"/>
               </w:rPr>
@@ -5121,33 +5302,445 @@
               <w:rPr>
                 <w:sz w:val="24"/>
               </w:rPr>
-              <w:t>L</w:t>
-            </w:r>
-            <w:r>
-              <w:rPr>
-                <w:sz w:val="24"/>
-              </w:rPr>
-              <w:t>e back-end était implémenté avec la technologie Suave et le langage F# (de style fonctionnel). Le back-end a exposé l’API REST;</w:t>
+              <w:lastRenderedPageBreak/>
+              <w:t xml:space="preserve">Chaque-un dans notre </w:t>
+            </w:r>
+            <w:r>
+              <w:rPr>
+                <w:sz w:val="24"/>
+              </w:rPr>
+              <w:t>équipe</w:t>
+            </w:r>
+            <w:r>
+              <w:rPr>
+                <w:sz w:val="24"/>
+              </w:rPr>
+              <w:t xml:space="preserve">, moi compris, </w:t>
+            </w:r>
+            <w:r>
+              <w:rPr>
+                <w:sz w:val="24"/>
+              </w:rPr>
+              <w:t xml:space="preserve"> a participé dans la conception du jeu et dans la réalisation de parties front</w:t>
+            </w:r>
+            <w:r>
+              <w:rPr>
+                <w:sz w:val="24"/>
+              </w:rPr>
+              <w:t>-</w:t>
+            </w:r>
+            <w:r>
+              <w:rPr>
+                <w:sz w:val="24"/>
+              </w:rPr>
+              <w:t>end et back</w:t>
+            </w:r>
+            <w:r>
+              <w:rPr>
+                <w:sz w:val="24"/>
+              </w:rPr>
+              <w:t>-</w:t>
+            </w:r>
+            <w:r>
+              <w:rPr>
+                <w:sz w:val="24"/>
+              </w:rPr>
+              <w:t>end. Le front</w:t>
+            </w:r>
+            <w:r>
+              <w:rPr>
+                <w:sz w:val="24"/>
+              </w:rPr>
+              <w:t>-</w:t>
+            </w:r>
+            <w:r>
+              <w:rPr>
+                <w:sz w:val="24"/>
+              </w:rPr>
+              <w:t xml:space="preserve">end a pris la forme </w:t>
+            </w:r>
+            <w:r>
+              <w:rPr>
+                <w:sz w:val="24"/>
+              </w:rPr>
+              <w:t>d’une Single Page Application</w:t>
+            </w:r>
+            <w:r>
+              <w:rPr>
+                <w:sz w:val="24"/>
+              </w:rPr>
+              <w:t xml:space="preserve"> et était </w:t>
+            </w:r>
+            <w:r>
+              <w:rPr>
+                <w:sz w:val="24"/>
+              </w:rPr>
+              <w:t xml:space="preserve">implémenté avec la technologie </w:t>
+            </w:r>
+            <w:proofErr w:type="spellStart"/>
+            <w:r>
+              <w:rPr>
+                <w:sz w:val="24"/>
+              </w:rPr>
+              <w:t>Elm</w:t>
+            </w:r>
+            <w:proofErr w:type="spellEnd"/>
+            <w:r>
+              <w:rPr>
+                <w:sz w:val="24"/>
+              </w:rPr>
+              <w:t>.</w:t>
+            </w:r>
+            <w:r>
+              <w:rPr>
+                <w:sz w:val="24"/>
+              </w:rPr>
+              <w:t xml:space="preserve"> Le côté </w:t>
+            </w:r>
+            <w:r>
+              <w:rPr>
+                <w:sz w:val="24"/>
+              </w:rPr>
+              <w:t>back-end était implémenté avec la technologie Suave et le langage F# (de style fonctionnel).</w:t>
+            </w:r>
+            <w:r>
+              <w:rPr>
+                <w:sz w:val="24"/>
+              </w:rPr>
+              <w:t xml:space="preserve"> Nous avons essayé d’implémenter le maximum de règles de validation sur front-end ainsi que sur back-end. Le jeu s’effectuait </w:t>
+            </w:r>
+            <w:r>
+              <w:rPr>
+                <w:sz w:val="24"/>
+              </w:rPr>
+              <w:t xml:space="preserve">à coups de requêtes </w:t>
+            </w:r>
+            <w:r>
+              <w:rPr>
+                <w:sz w:val="24"/>
+              </w:rPr>
+              <w:t xml:space="preserve">http. </w:t>
+            </w:r>
+            <w:r>
+              <w:rPr>
+                <w:sz w:val="24"/>
+              </w:rPr>
+              <w:t>Parce que</w:t>
+            </w:r>
+            <w:r>
+              <w:rPr>
+                <w:sz w:val="24"/>
+              </w:rPr>
+              <w:t xml:space="preserve"> de</w:t>
+            </w:r>
+            <w:r>
+              <w:rPr>
+                <w:sz w:val="24"/>
+              </w:rPr>
+              <w:t xml:space="preserve"> </w:t>
+            </w:r>
+            <w:r>
+              <w:rPr>
+                <w:sz w:val="24"/>
+              </w:rPr>
+              <w:t>première vue la mise en œuvre d</w:t>
+            </w:r>
+            <w:r>
+              <w:rPr>
+                <w:sz w:val="24"/>
+              </w:rPr>
+              <w:t xml:space="preserve">es </w:t>
+            </w:r>
+            <w:proofErr w:type="spellStart"/>
+            <w:r>
+              <w:rPr>
+                <w:sz w:val="24"/>
+              </w:rPr>
+              <w:t>websockets</w:t>
+            </w:r>
+            <w:proofErr w:type="spellEnd"/>
+            <w:r>
+              <w:rPr>
+                <w:sz w:val="24"/>
+              </w:rPr>
+              <w:t xml:space="preserve"> </w:t>
+            </w:r>
+            <w:r>
+              <w:rPr>
+                <w:sz w:val="24"/>
+              </w:rPr>
+              <w:t>avec S</w:t>
+            </w:r>
+            <w:r>
+              <w:rPr>
+                <w:sz w:val="24"/>
+              </w:rPr>
+              <w:t xml:space="preserve">uave </w:t>
+            </w:r>
+            <w:r>
+              <w:rPr>
+                <w:sz w:val="24"/>
+              </w:rPr>
+              <w:t>nous a paru</w:t>
+            </w:r>
+            <w:r>
+              <w:rPr>
+                <w:sz w:val="24"/>
+              </w:rPr>
+              <w:t xml:space="preserve"> pas forcément simple</w:t>
+            </w:r>
+            <w:r>
+              <w:rPr>
+                <w:sz w:val="24"/>
+              </w:rPr>
+              <w:t xml:space="preserve"> </w:t>
+            </w:r>
+            <w:r>
+              <w:rPr>
+                <w:sz w:val="24"/>
+              </w:rPr>
+              <w:t xml:space="preserve">et </w:t>
+            </w:r>
+            <w:r>
+              <w:rPr>
+                <w:sz w:val="24"/>
+              </w:rPr>
+              <w:t>étant</w:t>
+            </w:r>
+            <w:r>
+              <w:rPr>
+                <w:sz w:val="24"/>
+              </w:rPr>
+              <w:t xml:space="preserve"> limité en temps de la </w:t>
+            </w:r>
+            <w:r>
+              <w:rPr>
+                <w:sz w:val="24"/>
+              </w:rPr>
+              <w:t xml:space="preserve">réalisation du projet, </w:t>
+            </w:r>
+            <w:r>
+              <w:rPr>
+                <w:sz w:val="24"/>
+              </w:rPr>
+              <w:t xml:space="preserve">nous avons préféré la solution de polling du serveur pour l’implémentation de l’interaction client-serveur. </w:t>
+            </w:r>
+            <w:r>
+              <w:rPr>
+                <w:sz w:val="24"/>
+              </w:rPr>
+              <w:t xml:space="preserve">La persistance des données était </w:t>
+            </w:r>
+            <w:proofErr w:type="spellStart"/>
+            <w:r>
+              <w:rPr>
+                <w:sz w:val="24"/>
+              </w:rPr>
+              <w:t>réaliseé</w:t>
+            </w:r>
+            <w:proofErr w:type="spellEnd"/>
+            <w:r>
+              <w:rPr>
+                <w:sz w:val="24"/>
+              </w:rPr>
+              <w:t xml:space="preserve"> </w:t>
+            </w:r>
+            <w:r>
+              <w:rPr>
+                <w:sz w:val="24"/>
+              </w:rPr>
+              <w:t>sous la forme d’un fichier texte en format JSON.</w:t>
             </w:r>
           </w:p>
           <w:p>
             <w:pPr>
-              <w:numPr>
-                <w:ilvl w:val="0"/>
-                <w:numId w:val="37"/>
-              </w:numPr>
               <w:spacing w:after="0" w:line="240" w:lineRule="auto"/>
-              <w:ind w:left="714" w:hanging="357"/>
               <w:rPr>
                 <w:sz w:val="24"/>
               </w:rPr>
             </w:pPr>
             <w:r>
               <w:rPr>
-                <w:sz w:val="24"/>
-              </w:rPr>
-              <w:t>La persistance des données était sous la forme d’un fichier texte en format JSON.</w:t>
-            </w:r>
+                <w:b/>
+                <w:sz w:val="24"/>
+              </w:rPr>
+              <w:t>Conclusion :</w:t>
+            </w:r>
+          </w:p>
+          <w:p>
+            <w:pPr>
+              <w:spacing w:line="240" w:lineRule="auto"/>
+              <w:rPr>
+                <w:sz w:val="24"/>
+              </w:rPr>
+            </w:pPr>
+            <w:r>
+              <w:rPr>
+                <w:sz w:val="24"/>
+              </w:rPr>
+              <w:t>A</w:t>
+            </w:r>
+            <w:r>
+              <w:rPr>
+                <w:sz w:val="24"/>
+              </w:rPr>
+              <w:t xml:space="preserve"> mon avis, même si bien</w:t>
+            </w:r>
+            <w:r>
+              <w:rPr>
+                <w:sz w:val="24"/>
+              </w:rPr>
+              <w:t xml:space="preserve"> souvent </w:t>
+            </w:r>
+            <w:r>
+              <w:rPr>
+                <w:sz w:val="24"/>
+              </w:rPr>
+              <w:t>la programmation fonctionnelle est</w:t>
+            </w:r>
+            <w:r>
+              <w:rPr>
+                <w:sz w:val="24"/>
+              </w:rPr>
+              <w:t xml:space="preserve"> oppose </w:t>
+            </w:r>
+            <w:r>
+              <w:rPr>
+                <w:sz w:val="24"/>
+              </w:rPr>
+              <w:t>à la programmation orienté</w:t>
+            </w:r>
+            <w:r>
+              <w:rPr>
+                <w:sz w:val="24"/>
+              </w:rPr>
+              <w:t>e</w:t>
+            </w:r>
+            <w:r>
+              <w:rPr>
+                <w:sz w:val="24"/>
+              </w:rPr>
+              <w:t xml:space="preserve"> objet, </w:t>
+            </w:r>
+            <w:r>
+              <w:rPr>
+                <w:sz w:val="24"/>
+              </w:rPr>
+              <w:t>les deux</w:t>
+            </w:r>
+            <w:r>
+              <w:rPr>
+                <w:sz w:val="24"/>
+              </w:rPr>
+              <w:t xml:space="preserve"> paradigmes</w:t>
+            </w:r>
+            <w:r>
+              <w:rPr>
+                <w:sz w:val="24"/>
+              </w:rPr>
+              <w:t xml:space="preserve"> ne sont pas incompatible</w:t>
+            </w:r>
+            <w:r>
+              <w:rPr>
+                <w:sz w:val="24"/>
+              </w:rPr>
+              <w:t>s</w:t>
+            </w:r>
+            <w:r>
+              <w:rPr>
+                <w:sz w:val="24"/>
+              </w:rPr>
+              <w:t>.</w:t>
+            </w:r>
+            <w:r>
+              <w:rPr>
+                <w:sz w:val="24"/>
+              </w:rPr>
+              <w:t xml:space="preserve"> Les langages comme Scala</w:t>
+            </w:r>
+            <w:r>
+              <w:rPr>
+                <w:sz w:val="24"/>
+              </w:rPr>
+              <w:t>, F# gèrent bien le mélange de deux</w:t>
+            </w:r>
+            <w:r>
+              <w:rPr>
+                <w:sz w:val="24"/>
+              </w:rPr>
+              <w:t xml:space="preserve">. </w:t>
+            </w:r>
+            <w:r>
+              <w:rPr>
+                <w:sz w:val="24"/>
+              </w:rPr>
+              <w:t>Globalement</w:t>
+            </w:r>
+            <w:r>
+              <w:rPr>
+                <w:sz w:val="24"/>
+              </w:rPr>
+              <w:t>, j’ai</w:t>
+            </w:r>
+            <w:r>
+              <w:rPr>
+                <w:sz w:val="24"/>
+              </w:rPr>
+              <w:t xml:space="preserve"> trouvé cette nouvelle expérience très éducative, </w:t>
+            </w:r>
+            <w:r>
+              <w:rPr>
+                <w:sz w:val="24"/>
+              </w:rPr>
+              <w:t>fascinante</w:t>
+            </w:r>
+            <w:r>
+              <w:rPr>
+                <w:sz w:val="24"/>
+              </w:rPr>
+              <w:t xml:space="preserve">, </w:t>
+            </w:r>
+            <w:r>
+              <w:rPr>
+                <w:sz w:val="24"/>
+              </w:rPr>
+              <w:t>révélatrice</w:t>
+            </w:r>
+            <w:r>
+              <w:rPr>
+                <w:sz w:val="24"/>
+              </w:rPr>
+              <w:t xml:space="preserve"> et j</w:t>
+            </w:r>
+            <w:r>
+              <w:rPr>
+                <w:sz w:val="24"/>
+              </w:rPr>
+              <w:t xml:space="preserve">’ai bien envie d’en approfondir.  </w:t>
+            </w:r>
+          </w:p>
+        </w:tc>
+      </w:tr>
+      <w:tr>
+        <w:trPr>
+          <w:tblCellSpacing w:w="15" w:type="dxa"/>
+        </w:trPr>
+        <w:tc>
+          <w:tcPr>
+            <w:tcW w:w="0" w:type="auto"/>
+            <w:vAlign w:val="center"/>
+            <w:hideMark/>
+          </w:tcPr>
+          <w:p>
+            <w:pPr>
+              <w:spacing w:after="0" w:line="240" w:lineRule="auto"/>
+              <w:ind w:left="714"/>
+              <w:rPr>
+                <w:sz w:val="24"/>
+              </w:rPr>
+            </w:pPr>
+            <w:bookmarkStart w:id="10" w:name="_GoBack"/>
+            <w:bookmarkEnd w:id="10"/>
           </w:p>
         </w:tc>
       </w:tr>
@@ -5163,7 +5756,6 @@
       </w:pPr>
       <w:bookmarkStart w:id="11" w:name="_Toc504166739"/>
       <w:r>
-        <w:lastRenderedPageBreak/>
         <w:t xml:space="preserve">Page Réalisations - </w:t>
       </w:r>
       <w:r>
@@ -5198,7 +5790,7 @@
           </w:tcPr>
           <w:p>
             <w:pPr>
-              <w:spacing w:after="0" w:line="240" w:lineRule="auto"/>
+              <w:spacing w:after="100" w:afterAutospacing="1" w:line="240" w:lineRule="auto"/>
               <w:rPr>
                 <w:sz w:val="24"/>
               </w:rPr>
@@ -6487,6 +7079,146 @@
     </w:lvl>
   </w:abstractNum>
   <w:abstractNum w:abstractNumId="6">
+    <w:nsid w:val="26792210"/>
+    <w:multiLevelType w:val="hybridMultilevel"/>
+    <w:tmpl w:val="FBD6DD5A"/>
+    <w:lvl w:ilvl="0" w:tplc="6CF0C220">
+      <w:start w:val="1"/>
+      <w:numFmt w:val="bullet"/>
+      <w:lvlText w:val="•"/>
+      <w:lvlJc w:val="left"/>
+      <w:pPr>
+        <w:tabs>
+          <w:tab w:val="num" w:pos="360"/>
+        </w:tabs>
+        <w:ind w:left="360" w:hanging="360"/>
+      </w:pPr>
+      <w:rPr>
+        <w:rFonts w:ascii="Arial" w:hAnsi="Arial" w:hint="default"/>
+      </w:rPr>
+    </w:lvl>
+    <w:lvl w:ilvl="1" w:tplc="0204C6DC" w:tentative="1">
+      <w:start w:val="1"/>
+      <w:numFmt w:val="bullet"/>
+      <w:lvlText w:val="•"/>
+      <w:lvlJc w:val="left"/>
+      <w:pPr>
+        <w:tabs>
+          <w:tab w:val="num" w:pos="1080"/>
+        </w:tabs>
+        <w:ind w:left="1080" w:hanging="360"/>
+      </w:pPr>
+      <w:rPr>
+        <w:rFonts w:ascii="Arial" w:hAnsi="Arial" w:hint="default"/>
+      </w:rPr>
+    </w:lvl>
+    <w:lvl w:ilvl="2" w:tplc="7A0463C6" w:tentative="1">
+      <w:start w:val="1"/>
+      <w:numFmt w:val="bullet"/>
+      <w:lvlText w:val="•"/>
+      <w:lvlJc w:val="left"/>
+      <w:pPr>
+        <w:tabs>
+          <w:tab w:val="num" w:pos="1800"/>
+        </w:tabs>
+        <w:ind w:left="1800" w:hanging="360"/>
+      </w:pPr>
+      <w:rPr>
+        <w:rFonts w:ascii="Arial" w:hAnsi="Arial" w:hint="default"/>
+      </w:rPr>
+    </w:lvl>
+    <w:lvl w:ilvl="3" w:tplc="068CA61E" w:tentative="1">
+      <w:start w:val="1"/>
+      <w:numFmt w:val="bullet"/>
+      <w:lvlText w:val="•"/>
+      <w:lvlJc w:val="left"/>
+      <w:pPr>
+        <w:tabs>
+          <w:tab w:val="num" w:pos="2520"/>
+        </w:tabs>
+        <w:ind w:left="2520" w:hanging="360"/>
+      </w:pPr>
+      <w:rPr>
+        <w:rFonts w:ascii="Arial" w:hAnsi="Arial" w:hint="default"/>
+      </w:rPr>
+    </w:lvl>
+    <w:lvl w:ilvl="4" w:tplc="6B98042E" w:tentative="1">
+      <w:start w:val="1"/>
+      <w:numFmt w:val="bullet"/>
+      <w:lvlText w:val="•"/>
+      <w:lvlJc w:val="left"/>
+      <w:pPr>
+        <w:tabs>
+          <w:tab w:val="num" w:pos="3240"/>
+        </w:tabs>
+        <w:ind w:left="3240" w:hanging="360"/>
+      </w:pPr>
+      <w:rPr>
+        <w:rFonts w:ascii="Arial" w:hAnsi="Arial" w:hint="default"/>
+      </w:rPr>
+    </w:lvl>
+    <w:lvl w:ilvl="5" w:tplc="D63656CA" w:tentative="1">
+      <w:start w:val="1"/>
+      <w:numFmt w:val="bullet"/>
+      <w:lvlText w:val="•"/>
+      <w:lvlJc w:val="left"/>
+      <w:pPr>
+        <w:tabs>
+          <w:tab w:val="num" w:pos="3960"/>
+        </w:tabs>
+        <w:ind w:left="3960" w:hanging="360"/>
+      </w:pPr>
+      <w:rPr>
+        <w:rFonts w:ascii="Arial" w:hAnsi="Arial" w:hint="default"/>
+      </w:rPr>
+    </w:lvl>
+    <w:lvl w:ilvl="6" w:tplc="ED7C3FBE" w:tentative="1">
+      <w:start w:val="1"/>
+      <w:numFmt w:val="bullet"/>
+      <w:lvlText w:val="•"/>
+      <w:lvlJc w:val="left"/>
+      <w:pPr>
+        <w:tabs>
+          <w:tab w:val="num" w:pos="4680"/>
+        </w:tabs>
+        <w:ind w:left="4680" w:hanging="360"/>
+      </w:pPr>
+      <w:rPr>
+        <w:rFonts w:ascii="Arial" w:hAnsi="Arial" w:hint="default"/>
+      </w:rPr>
+    </w:lvl>
+    <w:lvl w:ilvl="7" w:tplc="AB404102" w:tentative="1">
+      <w:start w:val="1"/>
+      <w:numFmt w:val="bullet"/>
+      <w:lvlText w:val="•"/>
+      <w:lvlJc w:val="left"/>
+      <w:pPr>
+        <w:tabs>
+          <w:tab w:val="num" w:pos="5400"/>
+        </w:tabs>
+        <w:ind w:left="5400" w:hanging="360"/>
+      </w:pPr>
+      <w:rPr>
+        <w:rFonts w:ascii="Arial" w:hAnsi="Arial" w:hint="default"/>
+      </w:rPr>
+    </w:lvl>
+    <w:lvl w:ilvl="8" w:tplc="52447B0E" w:tentative="1">
+      <w:start w:val="1"/>
+      <w:numFmt w:val="bullet"/>
+      <w:lvlText w:val="•"/>
+      <w:lvlJc w:val="left"/>
+      <w:pPr>
+        <w:tabs>
+          <w:tab w:val="num" w:pos="6120"/>
+        </w:tabs>
+        <w:ind w:left="6120" w:hanging="360"/>
+      </w:pPr>
+      <w:rPr>
+        <w:rFonts w:ascii="Arial" w:hAnsi="Arial" w:hint="default"/>
+      </w:rPr>
+    </w:lvl>
+  </w:abstractNum>
+  <w:abstractNum w:abstractNumId="7">
     <w:nsid w:val="27E83A82"/>
     <w:multiLevelType w:val="multilevel"/>
     <w:tmpl w:val="86DC3764"/>
@@ -6635,7 +7367,7 @@
       </w:rPr>
     </w:lvl>
   </w:abstractNum>
-  <w:abstractNum w:abstractNumId="7">
+  <w:abstractNum w:abstractNumId="8">
     <w:nsid w:val="296415AD"/>
     <w:multiLevelType w:val="multilevel"/>
     <w:tmpl w:val="A1C0ED58"/>
@@ -6784,7 +7516,7 @@
       </w:rPr>
     </w:lvl>
   </w:abstractNum>
-  <w:abstractNum w:abstractNumId="8">
+  <w:abstractNum w:abstractNumId="9">
     <w:nsid w:val="2C451C46"/>
     <w:multiLevelType w:val="hybridMultilevel"/>
     <w:tmpl w:val="B8506638"/>
@@ -6924,7 +7656,7 @@
       </w:rPr>
     </w:lvl>
   </w:abstractNum>
-  <w:abstractNum w:abstractNumId="9">
+  <w:abstractNum w:abstractNumId="10">
     <w:nsid w:val="2CC37026"/>
     <w:multiLevelType w:val="multilevel"/>
     <w:tmpl w:val="6774332C"/>
@@ -7073,7 +7805,7 @@
       </w:rPr>
     </w:lvl>
   </w:abstractNum>
-  <w:abstractNum w:abstractNumId="10">
+  <w:abstractNum w:abstractNumId="11">
     <w:nsid w:val="300433BD"/>
     <w:multiLevelType w:val="hybridMultilevel"/>
     <w:tmpl w:val="4C083F86"/>
@@ -7186,7 +7918,7 @@
       </w:rPr>
     </w:lvl>
   </w:abstractNum>
-  <w:abstractNum w:abstractNumId="11">
+  <w:abstractNum w:abstractNumId="12">
     <w:nsid w:val="34887D0B"/>
     <w:multiLevelType w:val="multilevel"/>
     <w:tmpl w:val="DCBEF792"/>
@@ -7335,7 +8067,7 @@
       </w:rPr>
     </w:lvl>
   </w:abstractNum>
-  <w:abstractNum w:abstractNumId="12">
+  <w:abstractNum w:abstractNumId="13">
     <w:nsid w:val="351642BD"/>
     <w:multiLevelType w:val="hybridMultilevel"/>
     <w:tmpl w:val="01069980"/>
@@ -7448,7 +8180,7 @@
       </w:rPr>
     </w:lvl>
   </w:abstractNum>
-  <w:abstractNum w:abstractNumId="13">
+  <w:abstractNum w:abstractNumId="14">
     <w:nsid w:val="3702138B"/>
     <w:multiLevelType w:val="hybridMultilevel"/>
     <w:tmpl w:val="09B82C70"/>
@@ -7560,7 +8292,7 @@
       </w:rPr>
     </w:lvl>
   </w:abstractNum>
-  <w:abstractNum w:abstractNumId="14">
+  <w:abstractNum w:abstractNumId="15">
     <w:nsid w:val="3B003FA0"/>
     <w:multiLevelType w:val="hybridMultilevel"/>
     <w:tmpl w:val="AFDC1F04"/>
@@ -7672,7 +8404,7 @@
       </w:rPr>
     </w:lvl>
   </w:abstractNum>
-  <w:abstractNum w:abstractNumId="15">
+  <w:abstractNum w:abstractNumId="16">
     <w:nsid w:val="3B642BBB"/>
     <w:multiLevelType w:val="multilevel"/>
     <w:tmpl w:val="BBECE652"/>
@@ -7821,7 +8553,7 @@
       </w:rPr>
     </w:lvl>
   </w:abstractNum>
-  <w:abstractNum w:abstractNumId="16">
+  <w:abstractNum w:abstractNumId="17">
     <w:nsid w:val="3C624425"/>
     <w:multiLevelType w:val="multilevel"/>
     <w:tmpl w:val="02A86406"/>
@@ -7970,7 +8702,7 @@
       </w:rPr>
     </w:lvl>
   </w:abstractNum>
-  <w:abstractNum w:abstractNumId="17">
+  <w:abstractNum w:abstractNumId="18">
     <w:nsid w:val="40826CD4"/>
     <w:multiLevelType w:val="multilevel"/>
     <w:tmpl w:val="BA54A2BE"/>
@@ -8119,7 +8851,7 @@
       </w:rPr>
     </w:lvl>
   </w:abstractNum>
-  <w:abstractNum w:abstractNumId="18">
+  <w:abstractNum w:abstractNumId="19">
     <w:nsid w:val="44D60257"/>
     <w:multiLevelType w:val="hybridMultilevel"/>
     <w:tmpl w:val="E026D650"/>
@@ -8232,7 +8964,7 @@
       </w:rPr>
     </w:lvl>
   </w:abstractNum>
-  <w:abstractNum w:abstractNumId="19">
+  <w:abstractNum w:abstractNumId="20">
     <w:nsid w:val="44EF59FB"/>
     <w:multiLevelType w:val="hybridMultilevel"/>
     <w:tmpl w:val="13A86220"/>
@@ -8321,7 +9053,7 @@
       </w:pPr>
     </w:lvl>
   </w:abstractNum>
-  <w:abstractNum w:abstractNumId="20">
+  <w:abstractNum w:abstractNumId="21">
     <w:nsid w:val="485079B7"/>
     <w:multiLevelType w:val="hybridMultilevel"/>
     <w:tmpl w:val="6D50203A"/>
@@ -8434,7 +9166,7 @@
       </w:rPr>
     </w:lvl>
   </w:abstractNum>
-  <w:abstractNum w:abstractNumId="21">
+  <w:abstractNum w:abstractNumId="22">
     <w:nsid w:val="49114667"/>
     <w:multiLevelType w:val="hybridMultilevel"/>
     <w:tmpl w:val="4B1825FE"/>
@@ -8574,7 +9306,7 @@
       </w:rPr>
     </w:lvl>
   </w:abstractNum>
-  <w:abstractNum w:abstractNumId="22">
+  <w:abstractNum w:abstractNumId="23">
     <w:nsid w:val="4B47171D"/>
     <w:multiLevelType w:val="multilevel"/>
     <w:tmpl w:val="D77C3990"/>
@@ -8723,7 +9455,7 @@
       </w:rPr>
     </w:lvl>
   </w:abstractNum>
-  <w:abstractNum w:abstractNumId="23">
+  <w:abstractNum w:abstractNumId="24">
     <w:nsid w:val="4DDF3121"/>
     <w:multiLevelType w:val="multilevel"/>
     <w:tmpl w:val="DD92B454"/>
@@ -8872,7 +9604,7 @@
       </w:rPr>
     </w:lvl>
   </w:abstractNum>
-  <w:abstractNum w:abstractNumId="24">
+  <w:abstractNum w:abstractNumId="25">
     <w:nsid w:val="5A246B26"/>
     <w:multiLevelType w:val="hybridMultilevel"/>
     <w:tmpl w:val="9BBCED0A"/>
@@ -8985,7 +9717,7 @@
       </w:rPr>
     </w:lvl>
   </w:abstractNum>
-  <w:abstractNum w:abstractNumId="25">
+  <w:abstractNum w:abstractNumId="26">
     <w:nsid w:val="5BDA1041"/>
     <w:multiLevelType w:val="multilevel"/>
     <w:tmpl w:val="99FCF5AE"/>
@@ -9134,7 +9866,7 @@
       </w:rPr>
     </w:lvl>
   </w:abstractNum>
-  <w:abstractNum w:abstractNumId="26">
+  <w:abstractNum w:abstractNumId="27">
     <w:nsid w:val="5CF15246"/>
     <w:multiLevelType w:val="hybridMultilevel"/>
     <w:tmpl w:val="DDDA76D8"/>
@@ -9223,7 +9955,7 @@
       </w:pPr>
     </w:lvl>
   </w:abstractNum>
-  <w:abstractNum w:abstractNumId="27">
+  <w:abstractNum w:abstractNumId="28">
     <w:nsid w:val="5DB76FA3"/>
     <w:multiLevelType w:val="multilevel"/>
     <w:tmpl w:val="329AB4F4"/>
@@ -9372,7 +10104,7 @@
       </w:rPr>
     </w:lvl>
   </w:abstractNum>
-  <w:abstractNum w:abstractNumId="28">
+  <w:abstractNum w:abstractNumId="29">
     <w:nsid w:val="5F482595"/>
     <w:multiLevelType w:val="multilevel"/>
     <w:tmpl w:val="CF00B23E"/>
@@ -9521,7 +10253,7 @@
       </w:rPr>
     </w:lvl>
   </w:abstractNum>
-  <w:abstractNum w:abstractNumId="29">
+  <w:abstractNum w:abstractNumId="30">
     <w:nsid w:val="60A273A5"/>
     <w:multiLevelType w:val="hybridMultilevel"/>
     <w:tmpl w:val="6D8C17A6"/>
@@ -9633,7 +10365,147 @@
       </w:rPr>
     </w:lvl>
   </w:abstractNum>
-  <w:abstractNum w:abstractNumId="30">
+  <w:abstractNum w:abstractNumId="31">
+    <w:nsid w:val="617F0428"/>
+    <w:multiLevelType w:val="hybridMultilevel"/>
+    <w:tmpl w:val="58EE12C0"/>
+    <w:lvl w:ilvl="0" w:tplc="BC4E9FBC">
+      <w:start w:val="1"/>
+      <w:numFmt w:val="bullet"/>
+      <w:lvlText w:val="•"/>
+      <w:lvlJc w:val="left"/>
+      <w:pPr>
+        <w:tabs>
+          <w:tab w:val="num" w:pos="720"/>
+        </w:tabs>
+        <w:ind w:left="720" w:hanging="360"/>
+      </w:pPr>
+      <w:rPr>
+        <w:rFonts w:ascii="Arial" w:hAnsi="Arial" w:hint="default"/>
+      </w:rPr>
+    </w:lvl>
+    <w:lvl w:ilvl="1" w:tplc="65FA832C">
+      <w:start w:val="1"/>
+      <w:numFmt w:val="bullet"/>
+      <w:lvlText w:val="•"/>
+      <w:lvlJc w:val="left"/>
+      <w:pPr>
+        <w:tabs>
+          <w:tab w:val="num" w:pos="1440"/>
+        </w:tabs>
+        <w:ind w:left="1440" w:hanging="360"/>
+      </w:pPr>
+      <w:rPr>
+        <w:rFonts w:ascii="Arial" w:hAnsi="Arial" w:hint="default"/>
+      </w:rPr>
+    </w:lvl>
+    <w:lvl w:ilvl="2" w:tplc="CA8ABBFA" w:tentative="1">
+      <w:start w:val="1"/>
+      <w:numFmt w:val="bullet"/>
+      <w:lvlText w:val="•"/>
+      <w:lvlJc w:val="left"/>
+      <w:pPr>
+        <w:tabs>
+          <w:tab w:val="num" w:pos="2160"/>
+        </w:tabs>
+        <w:ind w:left="2160" w:hanging="360"/>
+      </w:pPr>
+      <w:rPr>
+        <w:rFonts w:ascii="Arial" w:hAnsi="Arial" w:hint="default"/>
+      </w:rPr>
+    </w:lvl>
+    <w:lvl w:ilvl="3" w:tplc="13E6DCA6" w:tentative="1">
+      <w:start w:val="1"/>
+      <w:numFmt w:val="bullet"/>
+      <w:lvlText w:val="•"/>
+      <w:lvlJc w:val="left"/>
+      <w:pPr>
+        <w:tabs>
+          <w:tab w:val="num" w:pos="2880"/>
+        </w:tabs>
+        <w:ind w:left="2880" w:hanging="360"/>
+      </w:pPr>
+      <w:rPr>
+        <w:rFonts w:ascii="Arial" w:hAnsi="Arial" w:hint="default"/>
+      </w:rPr>
+    </w:lvl>
+    <w:lvl w:ilvl="4" w:tplc="4FC00168" w:tentative="1">
+      <w:start w:val="1"/>
+      <w:numFmt w:val="bullet"/>
+      <w:lvlText w:val="•"/>
+      <w:lvlJc w:val="left"/>
+      <w:pPr>
+        <w:tabs>
+          <w:tab w:val="num" w:pos="3600"/>
+        </w:tabs>
+        <w:ind w:left="3600" w:hanging="360"/>
+      </w:pPr>
+      <w:rPr>
+        <w:rFonts w:ascii="Arial" w:hAnsi="Arial" w:hint="default"/>
+      </w:rPr>
+    </w:lvl>
+    <w:lvl w:ilvl="5" w:tplc="3E244AC4" w:tentative="1">
+      <w:start w:val="1"/>
+      <w:numFmt w:val="bullet"/>
+      <w:lvlText w:val="•"/>
+      <w:lvlJc w:val="left"/>
+      <w:pPr>
+        <w:tabs>
+          <w:tab w:val="num" w:pos="4320"/>
+        </w:tabs>
+        <w:ind w:left="4320" w:hanging="360"/>
+      </w:pPr>
+      <w:rPr>
+        <w:rFonts w:ascii="Arial" w:hAnsi="Arial" w:hint="default"/>
+      </w:rPr>
+    </w:lvl>
+    <w:lvl w:ilvl="6" w:tplc="B9F80348" w:tentative="1">
+      <w:start w:val="1"/>
+      <w:numFmt w:val="bullet"/>
+      <w:lvlText w:val="•"/>
+      <w:lvlJc w:val="left"/>
+      <w:pPr>
+        <w:tabs>
+          <w:tab w:val="num" w:pos="5040"/>
+        </w:tabs>
+        <w:ind w:left="5040" w:hanging="360"/>
+      </w:pPr>
+      <w:rPr>
+        <w:rFonts w:ascii="Arial" w:hAnsi="Arial" w:hint="default"/>
+      </w:rPr>
+    </w:lvl>
+    <w:lvl w:ilvl="7" w:tplc="5CC096D0" w:tentative="1">
+      <w:start w:val="1"/>
+      <w:numFmt w:val="bullet"/>
+      <w:lvlText w:val="•"/>
+      <w:lvlJc w:val="left"/>
+      <w:pPr>
+        <w:tabs>
+          <w:tab w:val="num" w:pos="5760"/>
+        </w:tabs>
+        <w:ind w:left="5760" w:hanging="360"/>
+      </w:pPr>
+      <w:rPr>
+        <w:rFonts w:ascii="Arial" w:hAnsi="Arial" w:hint="default"/>
+      </w:rPr>
+    </w:lvl>
+    <w:lvl w:ilvl="8" w:tplc="3BF48BF4" w:tentative="1">
+      <w:start w:val="1"/>
+      <w:numFmt w:val="bullet"/>
+      <w:lvlText w:val="•"/>
+      <w:lvlJc w:val="left"/>
+      <w:pPr>
+        <w:tabs>
+          <w:tab w:val="num" w:pos="6480"/>
+        </w:tabs>
+        <w:ind w:left="6480" w:hanging="360"/>
+      </w:pPr>
+      <w:rPr>
+        <w:rFonts w:ascii="Arial" w:hAnsi="Arial" w:hint="default"/>
+      </w:rPr>
+    </w:lvl>
+  </w:abstractNum>
+  <w:abstractNum w:abstractNumId="32">
     <w:nsid w:val="65693EB1"/>
     <w:multiLevelType w:val="hybridMultilevel"/>
     <w:tmpl w:val="CE60EB66"/>
@@ -9746,7 +10618,7 @@
       </w:rPr>
     </w:lvl>
   </w:abstractNum>
-  <w:abstractNum w:abstractNumId="31">
+  <w:abstractNum w:abstractNumId="33">
     <w:nsid w:val="67160C3D"/>
     <w:multiLevelType w:val="multilevel"/>
     <w:tmpl w:val="7CC4E682"/>
@@ -9895,7 +10767,7 @@
       </w:rPr>
     </w:lvl>
   </w:abstractNum>
-  <w:abstractNum w:abstractNumId="32">
+  <w:abstractNum w:abstractNumId="34">
     <w:nsid w:val="685E2531"/>
     <w:multiLevelType w:val="multilevel"/>
     <w:tmpl w:val="F3D6D88C"/>
@@ -10044,7 +10916,7 @@
       </w:rPr>
     </w:lvl>
   </w:abstractNum>
-  <w:abstractNum w:abstractNumId="33">
+  <w:abstractNum w:abstractNumId="35">
     <w:nsid w:val="6A7254B3"/>
     <w:multiLevelType w:val="hybridMultilevel"/>
     <w:tmpl w:val="24FE6FF6"/>
@@ -10157,7 +11029,7 @@
       </w:rPr>
     </w:lvl>
   </w:abstractNum>
-  <w:abstractNum w:abstractNumId="34">
+  <w:abstractNum w:abstractNumId="36">
     <w:nsid w:val="6EEB0EA9"/>
     <w:multiLevelType w:val="multilevel"/>
     <w:tmpl w:val="3998C710"/>
@@ -10306,7 +11178,7 @@
       </w:rPr>
     </w:lvl>
   </w:abstractNum>
-  <w:abstractNum w:abstractNumId="35">
+  <w:abstractNum w:abstractNumId="37">
     <w:nsid w:val="766B38CB"/>
     <w:multiLevelType w:val="multilevel"/>
     <w:tmpl w:val="254ACF2E"/>
@@ -10455,7 +11327,7 @@
       </w:rPr>
     </w:lvl>
   </w:abstractNum>
-  <w:abstractNum w:abstractNumId="36">
+  <w:abstractNum w:abstractNumId="38">
     <w:nsid w:val="79504218"/>
     <w:multiLevelType w:val="hybridMultilevel"/>
     <w:tmpl w:val="84F897CE"/>
@@ -10568,7 +11440,7 @@
       </w:rPr>
     </w:lvl>
   </w:abstractNum>
-  <w:abstractNum w:abstractNumId="37">
+  <w:abstractNum w:abstractNumId="39">
     <w:nsid w:val="7ACB1B4E"/>
     <w:multiLevelType w:val="multilevel"/>
     <w:tmpl w:val="76AE7A7E"/>
@@ -10717,7 +11589,7 @@
       </w:rPr>
     </w:lvl>
   </w:abstractNum>
-  <w:abstractNum w:abstractNumId="38">
+  <w:abstractNum w:abstractNumId="40">
     <w:nsid w:val="7C3001A3"/>
     <w:multiLevelType w:val="hybridMultilevel"/>
     <w:tmpl w:val="4BF69452"/>
@@ -10807,40 +11679,40 @@
     </w:lvl>
   </w:abstractNum>
   <w:num w:numId="1">
-    <w:abstractNumId w:val="13"/>
+    <w:abstractNumId w:val="14"/>
   </w:num>
   <w:num w:numId="2">
-    <w:abstractNumId w:val="29"/>
+    <w:abstractNumId w:val="30"/>
   </w:num>
   <w:num w:numId="3">
-    <w:abstractNumId w:val="30"/>
+    <w:abstractNumId w:val="32"/>
   </w:num>
   <w:num w:numId="4">
+    <w:abstractNumId w:val="25"/>
+  </w:num>
+  <w:num w:numId="5">
     <w:abstractNumId w:val="24"/>
   </w:num>
-  <w:num w:numId="5">
+  <w:num w:numId="6">
+    <w:abstractNumId w:val="10"/>
+  </w:num>
+  <w:num w:numId="7">
     <w:abstractNumId w:val="23"/>
   </w:num>
-  <w:num w:numId="6">
-    <w:abstractNumId w:val="9"/>
-  </w:num>
-  <w:num w:numId="7">
-    <w:abstractNumId w:val="22"/>
-  </w:num>
   <w:num w:numId="8">
-    <w:abstractNumId w:val="27"/>
+    <w:abstractNumId w:val="28"/>
   </w:num>
   <w:num w:numId="9">
-    <w:abstractNumId w:val="7"/>
+    <w:abstractNumId w:val="8"/>
   </w:num>
   <w:num w:numId="10">
-    <w:abstractNumId w:val="31"/>
+    <w:abstractNumId w:val="33"/>
   </w:num>
   <w:num w:numId="11">
-    <w:abstractNumId w:val="25"/>
+    <w:abstractNumId w:val="26"/>
   </w:num>
   <w:num w:numId="12">
-    <w:abstractNumId w:val="34"/>
+    <w:abstractNumId w:val="36"/>
   </w:num>
   <w:num w:numId="13">
     <w:abstractNumId w:val="5"/>
@@ -10849,79 +11721,85 @@
     <w:abstractNumId w:val="1"/>
   </w:num>
   <w:num w:numId="15">
-    <w:abstractNumId w:val="8"/>
+    <w:abstractNumId w:val="9"/>
   </w:num>
   <w:num w:numId="16">
-    <w:abstractNumId w:val="21"/>
+    <w:abstractNumId w:val="22"/>
   </w:num>
   <w:num w:numId="17">
-    <w:abstractNumId w:val="33"/>
+    <w:abstractNumId w:val="35"/>
   </w:num>
   <w:num w:numId="18">
+    <w:abstractNumId w:val="19"/>
+  </w:num>
+  <w:num w:numId="19">
     <w:abstractNumId w:val="18"/>
   </w:num>
-  <w:num w:numId="19">
-    <w:abstractNumId w:val="17"/>
-  </w:num>
   <w:num w:numId="20">
-    <w:abstractNumId w:val="28"/>
+    <w:abstractNumId w:val="29"/>
   </w:num>
   <w:num w:numId="21">
-    <w:abstractNumId w:val="32"/>
+    <w:abstractNumId w:val="34"/>
   </w:num>
   <w:num w:numId="22">
-    <w:abstractNumId w:val="12"/>
+    <w:abstractNumId w:val="13"/>
   </w:num>
   <w:num w:numId="23">
     <w:abstractNumId w:val="3"/>
   </w:num>
   <w:num w:numId="24">
-    <w:abstractNumId w:val="11"/>
+    <w:abstractNumId w:val="12"/>
   </w:num>
   <w:num w:numId="25">
     <w:abstractNumId w:val="4"/>
   </w:num>
   <w:num w:numId="26">
-    <w:abstractNumId w:val="26"/>
+    <w:abstractNumId w:val="27"/>
   </w:num>
   <w:num w:numId="27">
-    <w:abstractNumId w:val="38"/>
+    <w:abstractNumId w:val="40"/>
   </w:num>
   <w:num w:numId="28">
-    <w:abstractNumId w:val="14"/>
+    <w:abstractNumId w:val="15"/>
   </w:num>
   <w:num w:numId="29">
-    <w:abstractNumId w:val="10"/>
+    <w:abstractNumId w:val="11"/>
   </w:num>
   <w:num w:numId="30">
-    <w:abstractNumId w:val="16"/>
+    <w:abstractNumId w:val="17"/>
   </w:num>
   <w:num w:numId="31">
-    <w:abstractNumId w:val="37"/>
+    <w:abstractNumId w:val="39"/>
   </w:num>
   <w:num w:numId="32">
-    <w:abstractNumId w:val="36"/>
+    <w:abstractNumId w:val="38"/>
   </w:num>
   <w:num w:numId="33">
     <w:abstractNumId w:val="0"/>
   </w:num>
   <w:num w:numId="34">
-    <w:abstractNumId w:val="19"/>
+    <w:abstractNumId w:val="20"/>
   </w:num>
   <w:num w:numId="35">
     <w:abstractNumId w:val="2"/>
   </w:num>
   <w:num w:numId="36">
+    <w:abstractNumId w:val="7"/>
+  </w:num>
+  <w:num w:numId="37">
+    <w:abstractNumId w:val="16"/>
+  </w:num>
+  <w:num w:numId="38">
+    <w:abstractNumId w:val="37"/>
+  </w:num>
+  <w:num w:numId="39">
+    <w:abstractNumId w:val="21"/>
+  </w:num>
+  <w:num w:numId="40">
     <w:abstractNumId w:val="6"/>
   </w:num>
-  <w:num w:numId="37">
-    <w:abstractNumId w:val="15"/>
-  </w:num>
-  <w:num w:numId="38">
-    <w:abstractNumId w:val="35"/>
-  </w:num>
-  <w:num w:numId="39">
-    <w:abstractNumId w:val="20"/>
+  <w:num w:numId="41">
+    <w:abstractNumId w:val="31"/>
   </w:num>
 </w:numbering>
 </file>
@@ -11161,7 +12039,6 @@
   <w:style w:type="character" w:default="1" w:styleId="DefaultParagraphFont">
     <w:name w:val="Default Paragraph Font"/>
     <w:uiPriority w:val="1"/>
-    <w:semiHidden/>
     <w:unhideWhenUsed/>
   </w:style>
   <w:style w:type="table" w:default="1" w:styleId="TableNormal">
@@ -11672,7 +12549,6 @@
   <w:style w:type="character" w:default="1" w:styleId="DefaultParagraphFont">
     <w:name w:val="Default Paragraph Font"/>
     <w:uiPriority w:val="1"/>
-    <w:semiHidden/>
     <w:unhideWhenUsed/>
   </w:style>
   <w:style w:type="table" w:default="1" w:styleId="TableNormal">
@@ -12238,7 +13114,7 @@
 </file>
 
 <file path=customXml/itemProps1.xml><?xml version="1.0" encoding="utf-8"?>
-<ds:datastoreItem xmlns:ds="http://schemas.openxmlformats.org/officeDocument/2006/customXml" ds:itemID="{16C6E1AA-C252-4647-B23E-CBA3E3B77940}">
+<ds:datastoreItem xmlns:ds="http://schemas.openxmlformats.org/officeDocument/2006/customXml" ds:itemID="{90AE46D6-CA27-4E4B-9620-03AB8E83CCA9}">
   <ds:schemaRefs>
     <ds:schemaRef ds:uri="http://schemas.openxmlformats.org/officeDocument/2006/bibliography"/>
   </ds:schemaRefs>

</xml_diff>